<commit_message>
updated what needs to be finished on final report
</commit_message>
<xml_diff>
--- a/reports/Final report.docx
+++ b/reports/Final report.docx
@@ -7,12 +7,14 @@
         <w:rPr>
           <w:rFonts w:ascii="Times New Roman" w:hAnsi="Times New Roman" w:cs="Times New Roman"/>
           <w:b/>
+          <w:u w:val="single"/>
         </w:rPr>
       </w:pPr>
       <w:r>
         <w:rPr>
           <w:rFonts w:ascii="Times New Roman" w:hAnsi="Times New Roman" w:cs="Times New Roman"/>
           <w:b/>
+          <w:u w:val="single"/>
         </w:rPr>
         <w:t>Final</w:t>
       </w:r>
@@ -20,6 +22,7 @@
         <w:rPr>
           <w:rFonts w:ascii="Times New Roman" w:hAnsi="Times New Roman" w:cs="Times New Roman"/>
           <w:b/>
+          <w:u w:val="single"/>
         </w:rPr>
         <w:t xml:space="preserve"> Report</w:t>
       </w:r>
@@ -28,6 +31,7 @@
       <w:pPr>
         <w:rPr>
           <w:rFonts w:ascii="Times New Roman" w:hAnsi="Times New Roman" w:cs="Times New Roman"/>
+          <w:b/>
         </w:rPr>
       </w:pPr>
       <w:r>
@@ -35,49 +39,7 @@
           <w:rFonts w:ascii="Times New Roman" w:hAnsi="Times New Roman" w:cs="Times New Roman"/>
           <w:b/>
         </w:rPr>
-        <w:tab/>
-      </w:r>
-      <w:r>
-        <w:rPr>
-          <w:rFonts w:ascii="Times New Roman" w:hAnsi="Times New Roman" w:cs="Times New Roman"/>
-        </w:rPr>
-        <w:t xml:space="preserve">Each year, the Lutheran Church- Missouri Synod Foundation receives a certain number of irrevocable gifts. To predict the amount that the Church will be receiving on an annual basis is helpful </w:t>
-      </w:r>
-      <w:r>
-        <w:rPr>
-          <w:rFonts w:ascii="Times New Roman" w:hAnsi="Times New Roman" w:cs="Times New Roman"/>
-        </w:rPr>
-        <w:t>in</w:t>
-      </w:r>
-      <w:r>
-        <w:rPr>
-          <w:rFonts w:ascii="Times New Roman" w:hAnsi="Times New Roman" w:cs="Times New Roman"/>
-        </w:rPr>
-        <w:t xml:space="preserve"> </w:t>
-      </w:r>
-      <w:r>
-        <w:rPr>
-          <w:rFonts w:ascii="Times New Roman" w:hAnsi="Times New Roman" w:cs="Times New Roman"/>
-        </w:rPr>
-        <w:t>assisting</w:t>
-      </w:r>
-      <w:r>
-        <w:rPr>
-          <w:rFonts w:ascii="Times New Roman" w:hAnsi="Times New Roman" w:cs="Times New Roman"/>
-        </w:rPr>
-        <w:t xml:space="preserve"> the Church plan financial operations. We have tasked ourselves with finding an accurate and representative model of the annual amount in donations based on factors such as trends amongst people from different zip codes, ages, marital statuses, and other personal factors, as well yearly fiscal data, </w:t>
-      </w:r>
-      <w:r>
-        <w:rPr>
-          <w:rFonts w:ascii="Times New Roman" w:hAnsi="Times New Roman" w:cs="Times New Roman"/>
-        </w:rPr>
-        <w:t xml:space="preserve">birth rate, and unemployment. </w:t>
-      </w:r>
-      <w:r>
-        <w:rPr>
-          <w:rFonts w:ascii="Times New Roman" w:hAnsi="Times New Roman" w:cs="Times New Roman"/>
-        </w:rPr>
-        <w:t xml:space="preserve"> </w:t>
+        <w:t>Introduction</w:t>
       </w:r>
     </w:p>
     <w:p>
@@ -89,6 +51,410 @@
       <w:r>
         <w:rPr>
           <w:rFonts w:ascii="Times New Roman" w:hAnsi="Times New Roman" w:cs="Times New Roman"/>
+          <w:b/>
+        </w:rPr>
+        <w:tab/>
+      </w:r>
+      <w:r>
+        <w:rPr>
+          <w:rFonts w:ascii="Times New Roman" w:hAnsi="Times New Roman" w:cs="Times New Roman"/>
+        </w:rPr>
+        <w:t xml:space="preserve">Each year, the Lutheran Church- Missouri Synod Foundation receives a certain number of irrevocable gifts. To predict the amount that the Church will be receiving on an annual basis is helpful </w:t>
+      </w:r>
+      <w:r>
+        <w:rPr>
+          <w:rFonts w:ascii="Times New Roman" w:hAnsi="Times New Roman" w:cs="Times New Roman"/>
+        </w:rPr>
+        <w:t>in</w:t>
+      </w:r>
+      <w:r>
+        <w:rPr>
+          <w:rFonts w:ascii="Times New Roman" w:hAnsi="Times New Roman" w:cs="Times New Roman"/>
+        </w:rPr>
+        <w:t xml:space="preserve"> </w:t>
+      </w:r>
+      <w:r>
+        <w:rPr>
+          <w:rFonts w:ascii="Times New Roman" w:hAnsi="Times New Roman" w:cs="Times New Roman"/>
+        </w:rPr>
+        <w:t>assisting</w:t>
+      </w:r>
+      <w:r>
+        <w:rPr>
+          <w:rFonts w:ascii="Times New Roman" w:hAnsi="Times New Roman" w:cs="Times New Roman"/>
+        </w:rPr>
+        <w:t xml:space="preserve"> the Church plan financial operations. We have tasked ourselves with finding an accurate and representative model of the annual amount in donations based on factors such as trends amongst people from different zip codes, ages, marital statuses, and other personal factors, as well yearly fiscal data, </w:t>
+      </w:r>
+      <w:r>
+        <w:rPr>
+          <w:rFonts w:ascii="Times New Roman" w:hAnsi="Times New Roman" w:cs="Times New Roman"/>
+        </w:rPr>
+        <w:t xml:space="preserve">birth rate, and unemployment. </w:t>
+      </w:r>
+      <w:r>
+        <w:rPr>
+          <w:rFonts w:ascii="Times New Roman" w:hAnsi="Times New Roman" w:cs="Times New Roman"/>
+        </w:rPr>
+        <w:t xml:space="preserve"> </w:t>
+      </w:r>
+    </w:p>
+    <w:p>
+      <w:pPr>
+        <w:rPr>
+          <w:rFonts w:ascii="Times New Roman" w:hAnsi="Times New Roman" w:cs="Times New Roman"/>
+          <w:color w:val="FF0000"/>
+        </w:rPr>
+      </w:pPr>
+      <w:r>
+        <w:rPr>
+          <w:rFonts w:ascii="Times New Roman" w:hAnsi="Times New Roman" w:cs="Times New Roman"/>
+        </w:rPr>
+        <w:tab/>
+      </w:r>
+      <w:r>
+        <w:rPr>
+          <w:rFonts w:ascii="Times New Roman" w:hAnsi="Times New Roman" w:cs="Times New Roman"/>
+          <w:color w:val="FF0000"/>
+        </w:rPr>
+        <w:t>State of art in solving/addressing problems</w:t>
+      </w:r>
+    </w:p>
+    <w:p>
+      <w:pPr>
+        <w:rPr>
+          <w:rFonts w:ascii="Times New Roman" w:hAnsi="Times New Roman" w:cs="Times New Roman"/>
+          <w:color w:val="FF0000"/>
+        </w:rPr>
+      </w:pPr>
+      <w:r>
+        <w:rPr>
+          <w:rFonts w:ascii="Times New Roman" w:hAnsi="Times New Roman" w:cs="Times New Roman"/>
+          <w:color w:val="FF0000"/>
+        </w:rPr>
+        <w:tab/>
+        <w:t>Highlight approach or approaches that are used, main advantage of methods over other existing methods</w:t>
+      </w:r>
+      <w:bookmarkStart w:id="0" w:name="_GoBack"/>
+      <w:bookmarkEnd w:id="0"/>
+    </w:p>
+    <w:p>
+      <w:pPr>
+        <w:rPr>
+          <w:rFonts w:ascii="Times New Roman" w:hAnsi="Times New Roman" w:cs="Times New Roman"/>
+          <w:b/>
+        </w:rPr>
+      </w:pPr>
+      <w:r>
+        <w:rPr>
+          <w:rFonts w:ascii="Times New Roman" w:hAnsi="Times New Roman" w:cs="Times New Roman"/>
+          <w:b/>
+        </w:rPr>
+        <w:t>Existing Methods and Related Work</w:t>
+      </w:r>
+    </w:p>
+    <w:p>
+      <w:pPr>
+        <w:rPr>
+          <w:rFonts w:ascii="Times New Roman" w:hAnsi="Times New Roman" w:cs="Times New Roman"/>
+          <w:color w:val="FF0000"/>
+        </w:rPr>
+      </w:pPr>
+      <w:r>
+        <w:rPr>
+          <w:rFonts w:ascii="Times New Roman" w:hAnsi="Times New Roman" w:cs="Times New Roman"/>
+          <w:b/>
+        </w:rPr>
+        <w:tab/>
+      </w:r>
+      <w:r>
+        <w:rPr>
+          <w:rFonts w:ascii="Times New Roman" w:hAnsi="Times New Roman" w:cs="Times New Roman"/>
+          <w:color w:val="FF0000"/>
+        </w:rPr>
+        <w:t xml:space="preserve">What has been done on the problems? </w:t>
+      </w:r>
+    </w:p>
+    <w:p>
+      <w:pPr>
+        <w:rPr>
+          <w:rFonts w:ascii="Times New Roman" w:hAnsi="Times New Roman" w:cs="Times New Roman"/>
+          <w:color w:val="FF0000"/>
+        </w:rPr>
+      </w:pPr>
+      <w:r>
+        <w:rPr>
+          <w:rFonts w:ascii="Times New Roman" w:hAnsi="Times New Roman" w:cs="Times New Roman"/>
+          <w:color w:val="FF0000"/>
+        </w:rPr>
+        <w:tab/>
+        <w:t xml:space="preserve">Brief discussion on the main ideas in these existing methods </w:t>
+      </w:r>
+    </w:p>
+    <w:p>
+      <w:pPr>
+        <w:rPr>
+          <w:rFonts w:ascii="Times New Roman" w:hAnsi="Times New Roman" w:cs="Times New Roman"/>
+          <w:color w:val="FF0000"/>
+        </w:rPr>
+      </w:pPr>
+      <w:r>
+        <w:rPr>
+          <w:rFonts w:ascii="Times New Roman" w:hAnsi="Times New Roman" w:cs="Times New Roman"/>
+          <w:color w:val="FF0000"/>
+        </w:rPr>
+        <w:tab/>
+        <w:t xml:space="preserve">(Use papers that we previously read for the intro part of this project) </w:t>
+      </w:r>
+    </w:p>
+    <w:p>
+      <w:pPr>
+        <w:rPr>
+          <w:rFonts w:ascii="Times New Roman" w:hAnsi="Times New Roman" w:cs="Times New Roman"/>
+          <w:b/>
+        </w:rPr>
+      </w:pPr>
+      <w:r>
+        <w:rPr>
+          <w:rFonts w:ascii="Times New Roman" w:hAnsi="Times New Roman" w:cs="Times New Roman"/>
+          <w:b/>
+        </w:rPr>
+        <w:t xml:space="preserve">Methods </w:t>
+      </w:r>
+      <w:r>
+        <w:rPr>
+          <w:rFonts w:ascii="Times New Roman" w:hAnsi="Times New Roman" w:cs="Times New Roman"/>
+          <w:b/>
+        </w:rPr>
+        <w:t>Adopted in Analysis</w:t>
+      </w:r>
+    </w:p>
+    <w:p>
+      <w:pPr>
+        <w:rPr>
+          <w:rFonts w:ascii="Times New Roman" w:hAnsi="Times New Roman" w:cs="Times New Roman"/>
+        </w:rPr>
+      </w:pPr>
+      <w:r>
+        <w:rPr>
+          <w:rFonts w:ascii="Times New Roman" w:hAnsi="Times New Roman" w:cs="Times New Roman"/>
+          <w:b/>
+        </w:rPr>
+        <w:tab/>
+      </w:r>
+      <w:r>
+        <w:rPr>
+          <w:rFonts w:ascii="Times New Roman" w:hAnsi="Times New Roman" w:cs="Times New Roman"/>
+        </w:rPr>
+        <w:t xml:space="preserve">We used four main methods in the analysis of our dataset in order to predict donations for future years: </w:t>
+      </w:r>
+    </w:p>
+    <w:p>
+      <w:pPr>
+        <w:rPr>
+          <w:rFonts w:ascii="Times New Roman" w:hAnsi="Times New Roman" w:cs="Times New Roman"/>
+        </w:rPr>
+      </w:pPr>
+      <w:r>
+        <w:rPr>
+          <w:rFonts w:ascii="Times New Roman" w:hAnsi="Times New Roman" w:cs="Times New Roman"/>
+        </w:rPr>
+        <w:tab/>
+      </w:r>
+      <w:r>
+        <w:rPr>
+          <w:rFonts w:ascii="Times New Roman" w:hAnsi="Times New Roman" w:cs="Times New Roman"/>
+          <w:u w:val="single"/>
+        </w:rPr>
+        <w:t>Linear Regression</w:t>
+      </w:r>
+      <w:r>
+        <w:rPr>
+          <w:rFonts w:ascii="Times New Roman" w:hAnsi="Times New Roman" w:cs="Times New Roman"/>
+        </w:rPr>
+        <w:t>:</w:t>
+      </w:r>
+      <w:r>
+        <w:rPr>
+          <w:rFonts w:ascii="Times New Roman" w:hAnsi="Times New Roman" w:cs="Times New Roman"/>
+        </w:rPr>
+        <w:t xml:space="preserve"> a single “line of best fit” used to </w:t>
+      </w:r>
+      <w:r>
+        <w:rPr>
+          <w:rFonts w:ascii="Times New Roman" w:hAnsi="Times New Roman" w:cs="Times New Roman"/>
+        </w:rPr>
+        <w:t xml:space="preserve">predict a label that is assumed to be scalar, using multiple features to fit the line. The line is fit to the data based on minimizing the residual sum of squares, and predictions are made based on fitting parameters into the function of the line and realizing its output. </w:t>
+      </w:r>
+    </w:p>
+    <w:p>
+      <w:pPr>
+        <w:rPr>
+          <w:rFonts w:ascii="Times New Roman" w:hAnsi="Times New Roman" w:cs="Times New Roman"/>
+        </w:rPr>
+      </w:pPr>
+      <w:r>
+        <w:rPr>
+          <w:rFonts w:ascii="Times New Roman" w:hAnsi="Times New Roman" w:cs="Times New Roman"/>
+        </w:rPr>
+        <w:tab/>
+      </w:r>
+      <w:r>
+        <w:rPr>
+          <w:rFonts w:ascii="Times New Roman" w:hAnsi="Times New Roman" w:cs="Times New Roman"/>
+          <w:u w:val="single"/>
+        </w:rPr>
+        <w:t>k Nearest Neighbors</w:t>
+      </w:r>
+      <w:r>
+        <w:rPr>
+          <w:rFonts w:ascii="Times New Roman" w:hAnsi="Times New Roman" w:cs="Times New Roman"/>
+        </w:rPr>
+        <w:t xml:space="preserve">: a method in which all the datapoints are plotted as points on a graph where the axis are features, and the label is an attribute of the node. The novel datapoint is introduced to the </w:t>
+      </w:r>
+      <w:proofErr w:type="gramStart"/>
+      <w:r>
+        <w:rPr>
+          <w:rFonts w:ascii="Times New Roman" w:hAnsi="Times New Roman" w:cs="Times New Roman"/>
+        </w:rPr>
+        <w:t>graph, and</w:t>
+      </w:r>
+      <w:proofErr w:type="gramEnd"/>
+      <w:r>
+        <w:rPr>
+          <w:rFonts w:ascii="Times New Roman" w:hAnsi="Times New Roman" w:cs="Times New Roman"/>
+        </w:rPr>
+        <w:t xml:space="preserve"> plotted along the graph according to its features. The most common label of the k nearest points to the novel point (k is a parameter) determines the label of the novel datapoint. </w:t>
+      </w:r>
+    </w:p>
+    <w:p>
+      <w:pPr>
+        <w:rPr>
+          <w:rFonts w:ascii="Times New Roman" w:hAnsi="Times New Roman" w:cs="Times New Roman"/>
+          <w:color w:val="FF0000"/>
+        </w:rPr>
+      </w:pPr>
+      <w:r>
+        <w:rPr>
+          <w:rFonts w:ascii="Times New Roman" w:hAnsi="Times New Roman" w:cs="Times New Roman"/>
+        </w:rPr>
+        <w:tab/>
+      </w:r>
+      <w:r>
+        <w:rPr>
+          <w:rFonts w:ascii="Times New Roman" w:hAnsi="Times New Roman" w:cs="Times New Roman"/>
+          <w:u w:val="single"/>
+        </w:rPr>
+        <w:t>Random Forest</w:t>
+      </w:r>
+      <w:r>
+        <w:rPr>
+          <w:rFonts w:ascii="Times New Roman" w:hAnsi="Times New Roman" w:cs="Times New Roman"/>
+        </w:rPr>
+        <w:t xml:space="preserve">: </w:t>
+      </w:r>
+      <w:r>
+        <w:rPr>
+          <w:rFonts w:ascii="Times New Roman" w:hAnsi="Times New Roman" w:cs="Times New Roman"/>
+          <w:color w:val="FF0000"/>
+        </w:rPr>
+        <w:t>include brief description here</w:t>
+      </w:r>
+    </w:p>
+    <w:p>
+      <w:pPr>
+        <w:rPr>
+          <w:rFonts w:ascii="Times New Roman" w:hAnsi="Times New Roman" w:cs="Times New Roman"/>
+        </w:rPr>
+      </w:pPr>
+      <w:r>
+        <w:rPr>
+          <w:rFonts w:ascii="Times New Roman" w:hAnsi="Times New Roman" w:cs="Times New Roman"/>
+        </w:rPr>
+        <w:tab/>
+      </w:r>
+      <w:r>
+        <w:rPr>
+          <w:rFonts w:ascii="Times New Roman" w:hAnsi="Times New Roman" w:cs="Times New Roman"/>
+          <w:u w:val="single"/>
+        </w:rPr>
+        <w:t>Neural Network</w:t>
+      </w:r>
+      <w:r>
+        <w:rPr>
+          <w:rFonts w:ascii="Times New Roman" w:hAnsi="Times New Roman" w:cs="Times New Roman"/>
+        </w:rPr>
+        <w:t xml:space="preserve">: </w:t>
+      </w:r>
+      <w:r>
+        <w:rPr>
+          <w:rFonts w:ascii="Times New Roman" w:hAnsi="Times New Roman" w:cs="Times New Roman"/>
+          <w:color w:val="FF0000"/>
+        </w:rPr>
+        <w:t>include brief description here</w:t>
+      </w:r>
+    </w:p>
+    <w:p>
+      <w:pPr>
+        <w:rPr>
+          <w:rFonts w:ascii="Times New Roman" w:hAnsi="Times New Roman" w:cs="Times New Roman"/>
+          <w:b/>
+        </w:rPr>
+      </w:pPr>
+      <w:r>
+        <w:rPr>
+          <w:rFonts w:ascii="Times New Roman" w:hAnsi="Times New Roman" w:cs="Times New Roman"/>
+          <w:b/>
+        </w:rPr>
+        <w:t>Setup and Exploration of Data</w:t>
+      </w:r>
+    </w:p>
+    <w:p>
+      <w:pPr>
+        <w:rPr>
+          <w:rFonts w:ascii="Times New Roman" w:hAnsi="Times New Roman" w:cs="Times New Roman"/>
+          <w:color w:val="FF0000"/>
+        </w:rPr>
+      </w:pPr>
+      <w:r>
+        <w:rPr>
+          <w:rFonts w:ascii="Times New Roman" w:hAnsi="Times New Roman" w:cs="Times New Roman"/>
+          <w:b/>
+        </w:rPr>
+        <w:tab/>
+      </w:r>
+      <w:r>
+        <w:rPr>
+          <w:rFonts w:ascii="Times New Roman" w:hAnsi="Times New Roman" w:cs="Times New Roman"/>
+          <w:color w:val="FF0000"/>
+        </w:rPr>
+        <w:t>Description on how we compared methods</w:t>
+      </w:r>
+    </w:p>
+    <w:p>
+      <w:pPr>
+        <w:rPr>
+          <w:rFonts w:ascii="Times New Roman" w:hAnsi="Times New Roman" w:cs="Times New Roman"/>
+          <w:color w:val="FF0000"/>
+        </w:rPr>
+      </w:pPr>
+      <w:r>
+        <w:rPr>
+          <w:rFonts w:ascii="Times New Roman" w:hAnsi="Times New Roman" w:cs="Times New Roman"/>
+          <w:color w:val="FF0000"/>
+        </w:rPr>
+        <w:tab/>
+        <w:t>Comparison criteria</w:t>
+      </w:r>
+    </w:p>
+    <w:p>
+      <w:pPr>
+        <w:rPr>
+          <w:rFonts w:ascii="Times New Roman" w:hAnsi="Times New Roman" w:cs="Times New Roman"/>
+        </w:rPr>
+      </w:pPr>
+      <w:r>
+        <w:rPr>
+          <w:rFonts w:ascii="Times New Roman" w:hAnsi="Times New Roman" w:cs="Times New Roman"/>
         </w:rPr>
         <w:tab/>
         <w:t xml:space="preserve">We begin by reviewing the format of our data. Data was collected when donations were made, and whatever personal information the individual felt comfortable divulging was recorded. </w:t>
@@ -115,7 +481,14 @@
         <w:rPr>
           <w:rFonts w:ascii="Times New Roman" w:hAnsi="Times New Roman" w:cs="Times New Roman"/>
         </w:rPr>
-        <w:t>, state, gender, marital status of the donor, birth day, age of donor when gift was received, current age, and finally</w:t>
+        <w:t xml:space="preserve">, state, gender, marital status of the donor, birth day, age of donor </w:t>
+      </w:r>
+      <w:r>
+        <w:rPr>
+          <w:rFonts w:ascii="Times New Roman" w:hAnsi="Times New Roman" w:cs="Times New Roman"/>
+        </w:rPr>
+        <w:lastRenderedPageBreak/>
+        <w:t>when gift was received, current age, and finally</w:t>
       </w:r>
       <w:r>
         <w:rPr>
@@ -1416,13 +1789,13 @@
           <w:noProof/>
         </w:rPr>
         <w:drawing>
-          <wp:anchor distT="0" distB="0" distL="114300" distR="114300" simplePos="0" relativeHeight="251668480" behindDoc="1" locked="0" layoutInCell="1" allowOverlap="1" wp14:anchorId="38B59A4A" wp14:editId="5862384F">
+          <wp:anchor distT="0" distB="0" distL="114300" distR="114300" simplePos="0" relativeHeight="251668480" behindDoc="1" locked="0" layoutInCell="1" allowOverlap="1" wp14:anchorId="38B59A4A" wp14:editId="7D2F15FE">
             <wp:simplePos x="0" y="0"/>
             <wp:positionH relativeFrom="column">
-              <wp:posOffset>3257550</wp:posOffset>
+              <wp:posOffset>3209925</wp:posOffset>
             </wp:positionH>
             <wp:positionV relativeFrom="paragraph">
-              <wp:posOffset>1266190</wp:posOffset>
+              <wp:posOffset>1237615</wp:posOffset>
             </wp:positionV>
             <wp:extent cx="3124200" cy="1590675"/>
             <wp:effectExtent l="0" t="0" r="0" b="9525"/>
@@ -1477,6 +1850,68 @@
         <w:rPr>
           <w:noProof/>
         </w:rPr>
+        <w:drawing>
+          <wp:anchor distT="0" distB="0" distL="114300" distR="114300" simplePos="0" relativeHeight="251669504" behindDoc="1" locked="0" layoutInCell="1" allowOverlap="1" wp14:anchorId="40DA0A85" wp14:editId="54C86BB9">
+            <wp:simplePos x="0" y="0"/>
+            <wp:positionH relativeFrom="margin">
+              <wp:posOffset>-38100</wp:posOffset>
+            </wp:positionH>
+            <wp:positionV relativeFrom="paragraph">
+              <wp:posOffset>1232535</wp:posOffset>
+            </wp:positionV>
+            <wp:extent cx="3086100" cy="1552575"/>
+            <wp:effectExtent l="0" t="0" r="0" b="9525"/>
+            <wp:wrapTight wrapText="bothSides">
+              <wp:wrapPolygon edited="0">
+                <wp:start x="0" y="0"/>
+                <wp:lineTo x="0" y="21467"/>
+                <wp:lineTo x="21467" y="21467"/>
+                <wp:lineTo x="21467" y="0"/>
+                <wp:lineTo x="0" y="0"/>
+              </wp:wrapPolygon>
+            </wp:wrapTight>
+            <wp:docPr id="9" name="Picture 9"/>
+            <wp:cNvGraphicFramePr>
+              <a:graphicFrameLocks xmlns:a="http://schemas.openxmlformats.org/drawingml/2006/main" noChangeAspect="1"/>
+            </wp:cNvGraphicFramePr>
+            <a:graphic xmlns:a="http://schemas.openxmlformats.org/drawingml/2006/main">
+              <a:graphicData uri="http://schemas.openxmlformats.org/drawingml/2006/picture">
+                <pic:pic xmlns:pic="http://schemas.openxmlformats.org/drawingml/2006/picture">
+                  <pic:nvPicPr>
+                    <pic:cNvPr id="1" name=""/>
+                    <pic:cNvPicPr/>
+                  </pic:nvPicPr>
+                  <pic:blipFill>
+                    <a:blip r:embed="rId13">
+                      <a:extLst>
+                        <a:ext uri="{28A0092B-C50C-407E-A947-70E740481C1C}">
+                          <a14:useLocalDpi xmlns:a14="http://schemas.microsoft.com/office/drawing/2010/main" val="0"/>
+                        </a:ext>
+                      </a:extLst>
+                    </a:blip>
+                    <a:stretch>
+                      <a:fillRect/>
+                    </a:stretch>
+                  </pic:blipFill>
+                  <pic:spPr>
+                    <a:xfrm>
+                      <a:off x="0" y="0"/>
+                      <a:ext cx="3086100" cy="1552575"/>
+                    </a:xfrm>
+                    <a:prstGeom prst="rect">
+                      <a:avLst/>
+                    </a:prstGeom>
+                  </pic:spPr>
+                </pic:pic>
+              </a:graphicData>
+            </a:graphic>
+          </wp:anchor>
+        </w:drawing>
+      </w:r>
+      <w:r>
+        <w:rPr>
+          <w:noProof/>
+        </w:rPr>
         <mc:AlternateContent>
           <mc:Choice Requires="wps">
             <w:drawing>
@@ -1677,15 +2112,15 @@
           <w:noProof/>
         </w:rPr>
         <w:drawing>
-          <wp:anchor distT="0" distB="0" distL="114300" distR="114300" simplePos="0" relativeHeight="251673600" behindDoc="1" locked="0" layoutInCell="1" allowOverlap="1" wp14:anchorId="36F2519B" wp14:editId="7E3F77E3">
+          <wp:anchor distT="0" distB="0" distL="114300" distR="114300" simplePos="0" relativeHeight="251672576" behindDoc="1" locked="0" layoutInCell="1" allowOverlap="1" wp14:anchorId="6AC6C406" wp14:editId="5382B52D">
             <wp:simplePos x="0" y="0"/>
-            <wp:positionH relativeFrom="column">
-              <wp:posOffset>3114675</wp:posOffset>
+            <wp:positionH relativeFrom="margin">
+              <wp:posOffset>-200025</wp:posOffset>
             </wp:positionH>
             <wp:positionV relativeFrom="paragraph">
-              <wp:posOffset>3099435</wp:posOffset>
+              <wp:posOffset>3060700</wp:posOffset>
             </wp:positionV>
-            <wp:extent cx="3324225" cy="1581150"/>
+            <wp:extent cx="3343275" cy="1581150"/>
             <wp:effectExtent l="0" t="0" r="9525" b="0"/>
             <wp:wrapTight wrapText="bothSides">
               <wp:wrapPolygon edited="0">
@@ -1693,68 +2128,6 @@
                 <wp:lineTo x="0" y="21340"/>
                 <wp:lineTo x="21538" y="21340"/>
                 <wp:lineTo x="21538" y="0"/>
-                <wp:lineTo x="0" y="0"/>
-              </wp:wrapPolygon>
-            </wp:wrapTight>
-            <wp:docPr id="13" name="Picture 13"/>
-            <wp:cNvGraphicFramePr>
-              <a:graphicFrameLocks xmlns:a="http://schemas.openxmlformats.org/drawingml/2006/main" noChangeAspect="1"/>
-            </wp:cNvGraphicFramePr>
-            <a:graphic xmlns:a="http://schemas.openxmlformats.org/drawingml/2006/main">
-              <a:graphicData uri="http://schemas.openxmlformats.org/drawingml/2006/picture">
-                <pic:pic xmlns:pic="http://schemas.openxmlformats.org/drawingml/2006/picture">
-                  <pic:nvPicPr>
-                    <pic:cNvPr id="1" name=""/>
-                    <pic:cNvPicPr/>
-                  </pic:nvPicPr>
-                  <pic:blipFill>
-                    <a:blip r:embed="rId13">
-                      <a:extLst>
-                        <a:ext uri="{28A0092B-C50C-407E-A947-70E740481C1C}">
-                          <a14:useLocalDpi xmlns:a14="http://schemas.microsoft.com/office/drawing/2010/main" val="0"/>
-                        </a:ext>
-                      </a:extLst>
-                    </a:blip>
-                    <a:stretch>
-                      <a:fillRect/>
-                    </a:stretch>
-                  </pic:blipFill>
-                  <pic:spPr>
-                    <a:xfrm>
-                      <a:off x="0" y="0"/>
-                      <a:ext cx="3324225" cy="1581150"/>
-                    </a:xfrm>
-                    <a:prstGeom prst="rect">
-                      <a:avLst/>
-                    </a:prstGeom>
-                  </pic:spPr>
-                </pic:pic>
-              </a:graphicData>
-            </a:graphic>
-          </wp:anchor>
-        </w:drawing>
-      </w:r>
-      <w:r>
-        <w:rPr>
-          <w:noProof/>
-        </w:rPr>
-        <w:drawing>
-          <wp:anchor distT="0" distB="0" distL="114300" distR="114300" simplePos="0" relativeHeight="251672576" behindDoc="1" locked="0" layoutInCell="1" allowOverlap="1" wp14:anchorId="6AC6C406" wp14:editId="2ED30FDC">
-            <wp:simplePos x="0" y="0"/>
-            <wp:positionH relativeFrom="column">
-              <wp:posOffset>-266700</wp:posOffset>
-            </wp:positionH>
-            <wp:positionV relativeFrom="paragraph">
-              <wp:posOffset>3108960</wp:posOffset>
-            </wp:positionV>
-            <wp:extent cx="3343275" cy="1581150"/>
-            <wp:effectExtent l="0" t="0" r="9525" b="0"/>
-            <wp:wrapTight wrapText="bothSides">
-              <wp:wrapPolygon edited="0">
-                <wp:start x="0" y="0"/>
-                <wp:lineTo x="0" y="21340"/>
-                <wp:lineTo x="21537" y="21340"/>
-                <wp:lineTo x="21537" y="0"/>
                 <wp:lineTo x="0" y="0"/>
               </wp:wrapPolygon>
             </wp:wrapTight>
@@ -1806,13 +2179,13 @@
         <mc:AlternateContent>
           <mc:Choice Requires="wps">
             <w:drawing>
-              <wp:anchor distT="0" distB="0" distL="114300" distR="114300" simplePos="0" relativeHeight="251677696" behindDoc="1" locked="0" layoutInCell="1" allowOverlap="1" wp14:anchorId="6DEBBF9B" wp14:editId="76BFD489">
+              <wp:anchor distT="0" distB="0" distL="114300" distR="114300" simplePos="0" relativeHeight="251677696" behindDoc="1" locked="0" layoutInCell="1" allowOverlap="1" wp14:anchorId="6DEBBF9B" wp14:editId="25791DAB">
                 <wp:simplePos x="0" y="0"/>
                 <wp:positionH relativeFrom="margin">
-                  <wp:align>right</wp:align>
+                  <wp:posOffset>123825</wp:posOffset>
                 </wp:positionH>
                 <wp:positionV relativeFrom="paragraph">
-                  <wp:posOffset>4756785</wp:posOffset>
+                  <wp:posOffset>4796155</wp:posOffset>
                 </wp:positionV>
                 <wp:extent cx="6181725" cy="635"/>
                 <wp:effectExtent l="0" t="0" r="9525" b="0"/>
@@ -1926,7 +2299,7 @@
           </mc:Choice>
           <mc:Fallback>
             <w:pict>
-              <v:shape w14:anchorId="6DEBBF9B" id="Text Box 16" o:spid="_x0000_s1030" type="#_x0000_t202" style="position:absolute;left:0;text-align:left;margin-left:435.55pt;margin-top:374.55pt;width:486.75pt;height:.05pt;z-index:-251638784;visibility:visible;mso-wrap-style:square;mso-width-percent:0;mso-wrap-distance-left:9pt;mso-wrap-distance-top:0;mso-wrap-distance-right:9pt;mso-wrap-distance-bottom:0;mso-position-horizontal:right;mso-position-horizontal-relative:margin;mso-position-vertical:absolute;mso-position-vertical-relative:text;mso-width-percent:0;mso-width-relative:margin;v-text-anchor:top" o:gfxdata="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" stroked="f">
+              <v:shape w14:anchorId="6DEBBF9B" id="Text Box 16" o:spid="_x0000_s1030" type="#_x0000_t202" style="position:absolute;left:0;text-align:left;margin-left:9.75pt;margin-top:377.65pt;width:486.75pt;height:.05pt;z-index:-251638784;visibility:visible;mso-wrap-style:square;mso-width-percent:0;mso-wrap-distance-left:9pt;mso-wrap-distance-top:0;mso-wrap-distance-right:9pt;mso-wrap-distance-bottom:0;mso-position-horizontal:absolute;mso-position-horizontal-relative:margin;mso-position-vertical:absolute;mso-position-vertical-relative:text;mso-width-percent:0;mso-width-relative:margin;v-text-anchor:top" o:gfxdata="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" stroked="f">
                 <v:textbox style="mso-fit-shape-to-text:t" inset="0,0,0,0">
                   <w:txbxContent>
                     <w:p>
@@ -2001,26 +2374,26 @@
           <w:noProof/>
         </w:rPr>
         <w:drawing>
-          <wp:anchor distT="0" distB="0" distL="114300" distR="114300" simplePos="0" relativeHeight="251669504" behindDoc="1" locked="0" layoutInCell="1" allowOverlap="1" wp14:anchorId="40DA0A85" wp14:editId="0DFEA0D7">
+          <wp:anchor distT="0" distB="0" distL="114300" distR="114300" simplePos="0" relativeHeight="251673600" behindDoc="1" locked="0" layoutInCell="1" allowOverlap="1" wp14:anchorId="36F2519B" wp14:editId="21CC7F13">
             <wp:simplePos x="0" y="0"/>
-            <wp:positionH relativeFrom="margin">
-              <wp:align>left</wp:align>
+            <wp:positionH relativeFrom="column">
+              <wp:posOffset>3209925</wp:posOffset>
             </wp:positionH>
             <wp:positionV relativeFrom="paragraph">
-              <wp:posOffset>136525</wp:posOffset>
+              <wp:posOffset>3058795</wp:posOffset>
             </wp:positionV>
-            <wp:extent cx="3086100" cy="1552575"/>
-            <wp:effectExtent l="0" t="0" r="0" b="9525"/>
+            <wp:extent cx="3324225" cy="1581150"/>
+            <wp:effectExtent l="0" t="0" r="9525" b="0"/>
             <wp:wrapTight wrapText="bothSides">
               <wp:wrapPolygon edited="0">
                 <wp:start x="0" y="0"/>
-                <wp:lineTo x="0" y="21467"/>
-                <wp:lineTo x="21467" y="21467"/>
-                <wp:lineTo x="21467" y="0"/>
+                <wp:lineTo x="0" y="21340"/>
+                <wp:lineTo x="21538" y="21340"/>
+                <wp:lineTo x="21538" y="0"/>
                 <wp:lineTo x="0" y="0"/>
               </wp:wrapPolygon>
             </wp:wrapTight>
-            <wp:docPr id="9" name="Picture 9"/>
+            <wp:docPr id="13" name="Picture 13"/>
             <wp:cNvGraphicFramePr>
               <a:graphicFrameLocks xmlns:a="http://schemas.openxmlformats.org/drawingml/2006/main" noChangeAspect="1"/>
             </wp:cNvGraphicFramePr>
@@ -2046,7 +2419,7 @@
                   <pic:spPr>
                     <a:xfrm>
                       <a:off x="0" y="0"/>
-                      <a:ext cx="3086100" cy="1552575"/>
+                      <a:ext cx="3324225" cy="1581150"/>
                     </a:xfrm>
                     <a:prstGeom prst="rect">
                       <a:avLst/>
@@ -2159,231 +2532,14 @@
           <w:noProof/>
         </w:rPr>
         <w:lastRenderedPageBreak/>
-        <mc:AlternateContent>
-          <mc:Choice Requires="wps">
-            <w:drawing>
-              <wp:anchor distT="0" distB="0" distL="114300" distR="114300" simplePos="0" relativeHeight="251679744" behindDoc="1" locked="0" layoutInCell="1" allowOverlap="1" wp14:anchorId="58B5F536" wp14:editId="146C2771">
-                <wp:simplePos x="0" y="0"/>
-                <wp:positionH relativeFrom="column">
-                  <wp:posOffset>-219075</wp:posOffset>
-                </wp:positionH>
-                <wp:positionV relativeFrom="paragraph">
-                  <wp:posOffset>1952625</wp:posOffset>
-                </wp:positionV>
-                <wp:extent cx="6610350" cy="635"/>
-                <wp:effectExtent l="0" t="0" r="0" b="0"/>
-                <wp:wrapTight wrapText="bothSides">
-                  <wp:wrapPolygon edited="0">
-                    <wp:start x="0" y="0"/>
-                    <wp:lineTo x="0" y="20057"/>
-                    <wp:lineTo x="21538" y="20057"/>
-                    <wp:lineTo x="21538" y="0"/>
-                    <wp:lineTo x="0" y="0"/>
-                  </wp:wrapPolygon>
-                </wp:wrapTight>
-                <wp:docPr id="17" name="Text Box 17"/>
-                <wp:cNvGraphicFramePr/>
-                <a:graphic xmlns:a="http://schemas.openxmlformats.org/drawingml/2006/main">
-                  <a:graphicData uri="http://schemas.microsoft.com/office/word/2010/wordprocessingShape">
-                    <wps:wsp>
-                      <wps:cNvSpPr txBox="1"/>
-                      <wps:spPr>
-                        <a:xfrm>
-                          <a:off x="0" y="0"/>
-                          <a:ext cx="6610350" cy="635"/>
-                        </a:xfrm>
-                        <a:prstGeom prst="rect">
-                          <a:avLst/>
-                        </a:prstGeom>
-                        <a:solidFill>
-                          <a:prstClr val="white"/>
-                        </a:solidFill>
-                        <a:ln>
-                          <a:noFill/>
-                        </a:ln>
-                      </wps:spPr>
-                      <wps:txbx>
-                        <w:txbxContent>
-                          <w:p>
-                            <w:pPr>
-                              <w:pStyle w:val="Caption"/>
-                              <w:rPr>
-                                <w:noProof/>
-                              </w:rPr>
-                            </w:pPr>
-                            <w:r>
-                              <w:t xml:space="preserve">Figure </w:t>
-                            </w:r>
-                            <w:r>
-                              <w:rPr>
-                                <w:noProof/>
-                              </w:rPr>
-                              <w:fldChar w:fldCharType="begin"/>
-                            </w:r>
-                            <w:r>
-                              <w:rPr>
-                                <w:noProof/>
-                              </w:rPr>
-                              <w:instrText xml:space="preserve"> SEQ Figure \* ARABIC </w:instrText>
-                            </w:r>
-                            <w:r>
-                              <w:rPr>
-                                <w:noProof/>
-                              </w:rPr>
-                              <w:fldChar w:fldCharType="separate"/>
-                            </w:r>
-                            <w:r>
-                              <w:rPr>
-                                <w:noProof/>
-                              </w:rPr>
-                              <w:t>7</w:t>
-                            </w:r>
-                            <w:r>
-                              <w:rPr>
-                                <w:noProof/>
-                              </w:rPr>
-                              <w:fldChar w:fldCharType="end"/>
-                            </w:r>
-                            <w:r>
-                              <w:t xml:space="preserve">. Top </w:t>
-                            </w:r>
-                            <w:r>
-                              <w:t>4 highest</w:t>
-                            </w:r>
-                            <w:r>
-                              <w:t xml:space="preserve"> </w:t>
-                            </w:r>
-                            <w:r>
-                              <w:t>zip codes</w:t>
-                            </w:r>
-                            <w:r>
-                              <w:t xml:space="preserve"> with greatest number of donations</w:t>
-                            </w:r>
-                            <w:r>
-                              <w:t xml:space="preserve"> (excluding nan)</w:t>
-                            </w:r>
-                            <w:r>
-                              <w:t xml:space="preserve">. Right: Top 5 </w:t>
-                            </w:r>
-                            <w:r>
-                              <w:t>zip codes</w:t>
-                            </w:r>
-                            <w:r>
-                              <w:t xml:space="preserve"> with least number of donations.</w:t>
-                            </w:r>
-                          </w:p>
-                        </w:txbxContent>
-                      </wps:txbx>
-                      <wps:bodyPr rot="0" spcFirstLastPara="0" vertOverflow="overflow" horzOverflow="overflow" vert="horz" wrap="square" lIns="0" tIns="0" rIns="0" bIns="0" numCol="1" spcCol="0" rtlCol="0" fromWordArt="0" anchor="t" anchorCtr="0" forceAA="0" compatLnSpc="1">
-                        <a:prstTxWarp prst="textNoShape">
-                          <a:avLst/>
-                        </a:prstTxWarp>
-                        <a:spAutoFit/>
-                      </wps:bodyPr>
-                    </wps:wsp>
-                  </a:graphicData>
-                </a:graphic>
-                <wp14:sizeRelH relativeFrom="margin">
-                  <wp14:pctWidth>0</wp14:pctWidth>
-                </wp14:sizeRelH>
-              </wp:anchor>
-            </w:drawing>
-          </mc:Choice>
-          <mc:Fallback>
-            <w:pict>
-              <v:shape w14:anchorId="58B5F536" id="Text Box 17" o:spid="_x0000_s1031" type="#_x0000_t202" style="position:absolute;margin-left:-17.25pt;margin-top:153.75pt;width:520.5pt;height:.05pt;z-index:-251636736;visibility:visible;mso-wrap-style:square;mso-width-percent:0;mso-wrap-distance-left:9pt;mso-wrap-distance-top:0;mso-wrap-distance-right:9pt;mso-wrap-distance-bottom:0;mso-position-horizontal:absolute;mso-position-horizontal-relative:text;mso-position-vertical:absolute;mso-position-vertical-relative:text;mso-width-percent:0;mso-width-relative:margin;v-text-anchor:top" o:gfxdata="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" stroked="f">
-                <v:textbox style="mso-fit-shape-to-text:t" inset="0,0,0,0">
-                  <w:txbxContent>
-                    <w:p>
-                      <w:pPr>
-                        <w:pStyle w:val="Caption"/>
-                        <w:rPr>
-                          <w:noProof/>
-                        </w:rPr>
-                      </w:pPr>
-                      <w:r>
-                        <w:t xml:space="preserve">Figure </w:t>
-                      </w:r>
-                      <w:r>
-                        <w:rPr>
-                          <w:noProof/>
-                        </w:rPr>
-                        <w:fldChar w:fldCharType="begin"/>
-                      </w:r>
-                      <w:r>
-                        <w:rPr>
-                          <w:noProof/>
-                        </w:rPr>
-                        <w:instrText xml:space="preserve"> SEQ Figure \* ARABIC </w:instrText>
-                      </w:r>
-                      <w:r>
-                        <w:rPr>
-                          <w:noProof/>
-                        </w:rPr>
-                        <w:fldChar w:fldCharType="separate"/>
-                      </w:r>
-                      <w:r>
-                        <w:rPr>
-                          <w:noProof/>
-                        </w:rPr>
-                        <w:t>7</w:t>
-                      </w:r>
-                      <w:r>
-                        <w:rPr>
-                          <w:noProof/>
-                        </w:rPr>
-                        <w:fldChar w:fldCharType="end"/>
-                      </w:r>
-                      <w:r>
-                        <w:t xml:space="preserve">. Top </w:t>
-                      </w:r>
-                      <w:r>
-                        <w:t>4 highest</w:t>
-                      </w:r>
-                      <w:r>
-                        <w:t xml:space="preserve"> </w:t>
-                      </w:r>
-                      <w:r>
-                        <w:t>zip codes</w:t>
-                      </w:r>
-                      <w:r>
-                        <w:t xml:space="preserve"> with greatest number of donations</w:t>
-                      </w:r>
-                      <w:r>
-                        <w:t xml:space="preserve"> (excluding nan)</w:t>
-                      </w:r>
-                      <w:r>
-                        <w:t xml:space="preserve">. Right: Top 5 </w:t>
-                      </w:r>
-                      <w:r>
-                        <w:t>zip codes</w:t>
-                      </w:r>
-                      <w:r>
-                        <w:t xml:space="preserve"> with least number of donations.</w:t>
-                      </w:r>
-                    </w:p>
-                  </w:txbxContent>
-                </v:textbox>
-                <w10:wrap type="tight"/>
-              </v:shape>
-            </w:pict>
-          </mc:Fallback>
-        </mc:AlternateContent>
-      </w:r>
-    </w:p>
-    <w:p>
-      <w:r>
-        <w:rPr>
-          <w:noProof/>
-        </w:rPr>
         <w:drawing>
-          <wp:anchor distT="0" distB="0" distL="114300" distR="114300" simplePos="0" relativeHeight="251680768" behindDoc="1" locked="0" layoutInCell="1" allowOverlap="1" wp14:anchorId="69EC3949" wp14:editId="2CA01EE3">
+          <wp:anchor distT="0" distB="0" distL="114300" distR="114300" simplePos="0" relativeHeight="251680768" behindDoc="1" locked="0" layoutInCell="1" allowOverlap="1" wp14:anchorId="69EC3949" wp14:editId="3FD0C306">
             <wp:simplePos x="0" y="0"/>
             <wp:positionH relativeFrom="margin">
-              <wp:posOffset>2895600</wp:posOffset>
+              <wp:posOffset>2647950</wp:posOffset>
             </wp:positionH>
             <wp:positionV relativeFrom="paragraph">
-              <wp:posOffset>2056765</wp:posOffset>
+              <wp:posOffset>2092960</wp:posOffset>
             </wp:positionV>
             <wp:extent cx="3600450" cy="1800225"/>
             <wp:effectExtent l="0" t="0" r="0" b="9525"/>
@@ -2438,14 +2594,229 @@
         <w:rPr>
           <w:noProof/>
         </w:rPr>
+        <mc:AlternateContent>
+          <mc:Choice Requires="wps">
+            <w:drawing>
+              <wp:anchor distT="0" distB="0" distL="114300" distR="114300" simplePos="0" relativeHeight="251679744" behindDoc="1" locked="0" layoutInCell="1" allowOverlap="1" wp14:anchorId="58B5F536" wp14:editId="64FA9583">
+                <wp:simplePos x="0" y="0"/>
+                <wp:positionH relativeFrom="column">
+                  <wp:posOffset>-200025</wp:posOffset>
+                </wp:positionH>
+                <wp:positionV relativeFrom="paragraph">
+                  <wp:posOffset>1775460</wp:posOffset>
+                </wp:positionV>
+                <wp:extent cx="6610350" cy="635"/>
+                <wp:effectExtent l="0" t="0" r="0" b="0"/>
+                <wp:wrapTight wrapText="bothSides">
+                  <wp:wrapPolygon edited="0">
+                    <wp:start x="0" y="0"/>
+                    <wp:lineTo x="0" y="20057"/>
+                    <wp:lineTo x="21538" y="20057"/>
+                    <wp:lineTo x="21538" y="0"/>
+                    <wp:lineTo x="0" y="0"/>
+                  </wp:wrapPolygon>
+                </wp:wrapTight>
+                <wp:docPr id="17" name="Text Box 17"/>
+                <wp:cNvGraphicFramePr/>
+                <a:graphic xmlns:a="http://schemas.openxmlformats.org/drawingml/2006/main">
+                  <a:graphicData uri="http://schemas.microsoft.com/office/word/2010/wordprocessingShape">
+                    <wps:wsp>
+                      <wps:cNvSpPr txBox="1"/>
+                      <wps:spPr>
+                        <a:xfrm>
+                          <a:off x="0" y="0"/>
+                          <a:ext cx="6610350" cy="635"/>
+                        </a:xfrm>
+                        <a:prstGeom prst="rect">
+                          <a:avLst/>
+                        </a:prstGeom>
+                        <a:solidFill>
+                          <a:prstClr val="white"/>
+                        </a:solidFill>
+                        <a:ln>
+                          <a:noFill/>
+                        </a:ln>
+                      </wps:spPr>
+                      <wps:txbx>
+                        <w:txbxContent>
+                          <w:p>
+                            <w:pPr>
+                              <w:pStyle w:val="Caption"/>
+                              <w:rPr>
+                                <w:noProof/>
+                              </w:rPr>
+                            </w:pPr>
+                            <w:r>
+                              <w:t xml:space="preserve">Figure </w:t>
+                            </w:r>
+                            <w:r>
+                              <w:rPr>
+                                <w:noProof/>
+                              </w:rPr>
+                              <w:fldChar w:fldCharType="begin"/>
+                            </w:r>
+                            <w:r>
+                              <w:rPr>
+                                <w:noProof/>
+                              </w:rPr>
+                              <w:instrText xml:space="preserve"> SEQ Figure \* ARABIC </w:instrText>
+                            </w:r>
+                            <w:r>
+                              <w:rPr>
+                                <w:noProof/>
+                              </w:rPr>
+                              <w:fldChar w:fldCharType="separate"/>
+                            </w:r>
+                            <w:r>
+                              <w:rPr>
+                                <w:noProof/>
+                              </w:rPr>
+                              <w:t>7</w:t>
+                            </w:r>
+                            <w:r>
+                              <w:rPr>
+                                <w:noProof/>
+                              </w:rPr>
+                              <w:fldChar w:fldCharType="end"/>
+                            </w:r>
+                            <w:r>
+                              <w:t xml:space="preserve">. Top </w:t>
+                            </w:r>
+                            <w:r>
+                              <w:t>4 highest</w:t>
+                            </w:r>
+                            <w:r>
+                              <w:t xml:space="preserve"> </w:t>
+                            </w:r>
+                            <w:r>
+                              <w:t>zip codes</w:t>
+                            </w:r>
+                            <w:r>
+                              <w:t xml:space="preserve"> with greatest number of donations</w:t>
+                            </w:r>
+                            <w:r>
+                              <w:t xml:space="preserve"> (excluding nan)</w:t>
+                            </w:r>
+                            <w:r>
+                              <w:t xml:space="preserve">. Right: Top 5 </w:t>
+                            </w:r>
+                            <w:r>
+                              <w:t>zip codes</w:t>
+                            </w:r>
+                            <w:r>
+                              <w:t xml:space="preserve"> with least number of donations.</w:t>
+                            </w:r>
+                          </w:p>
+                        </w:txbxContent>
+                      </wps:txbx>
+                      <wps:bodyPr rot="0" spcFirstLastPara="0" vertOverflow="overflow" horzOverflow="overflow" vert="horz" wrap="square" lIns="0" tIns="0" rIns="0" bIns="0" numCol="1" spcCol="0" rtlCol="0" fromWordArt="0" anchor="t" anchorCtr="0" forceAA="0" compatLnSpc="1">
+                        <a:prstTxWarp prst="textNoShape">
+                          <a:avLst/>
+                        </a:prstTxWarp>
+                        <a:spAutoFit/>
+                      </wps:bodyPr>
+                    </wps:wsp>
+                  </a:graphicData>
+                </a:graphic>
+                <wp14:sizeRelH relativeFrom="margin">
+                  <wp14:pctWidth>0</wp14:pctWidth>
+                </wp14:sizeRelH>
+              </wp:anchor>
+            </w:drawing>
+          </mc:Choice>
+          <mc:Fallback>
+            <w:pict>
+              <v:shape w14:anchorId="58B5F536" id="Text Box 17" o:spid="_x0000_s1031" type="#_x0000_t202" style="position:absolute;margin-left:-15.75pt;margin-top:139.8pt;width:520.5pt;height:.05pt;z-index:-251636736;visibility:visible;mso-wrap-style:square;mso-width-percent:0;mso-wrap-distance-left:9pt;mso-wrap-distance-top:0;mso-wrap-distance-right:9pt;mso-wrap-distance-bottom:0;mso-position-horizontal:absolute;mso-position-horizontal-relative:text;mso-position-vertical:absolute;mso-position-vertical-relative:text;mso-width-percent:0;mso-width-relative:margin;v-text-anchor:top" o:gfxdata="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" stroked="f">
+                <v:textbox style="mso-fit-shape-to-text:t" inset="0,0,0,0">
+                  <w:txbxContent>
+                    <w:p>
+                      <w:pPr>
+                        <w:pStyle w:val="Caption"/>
+                        <w:rPr>
+                          <w:noProof/>
+                        </w:rPr>
+                      </w:pPr>
+                      <w:r>
+                        <w:t xml:space="preserve">Figure </w:t>
+                      </w:r>
+                      <w:r>
+                        <w:rPr>
+                          <w:noProof/>
+                        </w:rPr>
+                        <w:fldChar w:fldCharType="begin"/>
+                      </w:r>
+                      <w:r>
+                        <w:rPr>
+                          <w:noProof/>
+                        </w:rPr>
+                        <w:instrText xml:space="preserve"> SEQ Figure \* ARABIC </w:instrText>
+                      </w:r>
+                      <w:r>
+                        <w:rPr>
+                          <w:noProof/>
+                        </w:rPr>
+                        <w:fldChar w:fldCharType="separate"/>
+                      </w:r>
+                      <w:r>
+                        <w:rPr>
+                          <w:noProof/>
+                        </w:rPr>
+                        <w:t>7</w:t>
+                      </w:r>
+                      <w:r>
+                        <w:rPr>
+                          <w:noProof/>
+                        </w:rPr>
+                        <w:fldChar w:fldCharType="end"/>
+                      </w:r>
+                      <w:r>
+                        <w:t xml:space="preserve">. Top </w:t>
+                      </w:r>
+                      <w:r>
+                        <w:t>4 highest</w:t>
+                      </w:r>
+                      <w:r>
+                        <w:t xml:space="preserve"> </w:t>
+                      </w:r>
+                      <w:r>
+                        <w:t>zip codes</w:t>
+                      </w:r>
+                      <w:r>
+                        <w:t xml:space="preserve"> with greatest number of donations</w:t>
+                      </w:r>
+                      <w:r>
+                        <w:t xml:space="preserve"> (excluding nan)</w:t>
+                      </w:r>
+                      <w:r>
+                        <w:t xml:space="preserve">. Right: Top 5 </w:t>
+                      </w:r>
+                      <w:r>
+                        <w:t>zip codes</w:t>
+                      </w:r>
+                      <w:r>
+                        <w:t xml:space="preserve"> with least number of donations.</w:t>
+                      </w:r>
+                    </w:p>
+                  </w:txbxContent>
+                </v:textbox>
+                <w10:wrap type="tight"/>
+              </v:shape>
+            </w:pict>
+          </mc:Fallback>
+        </mc:AlternateContent>
+      </w:r>
+      <w:r>
+        <w:rPr>
+          <w:noProof/>
+        </w:rPr>
         <w:drawing>
-          <wp:anchor distT="0" distB="0" distL="114300" distR="114300" simplePos="0" relativeHeight="251675648" behindDoc="1" locked="0" layoutInCell="1" allowOverlap="1" wp14:anchorId="1A09A6D6" wp14:editId="33810C03">
+          <wp:anchor distT="0" distB="0" distL="114300" distR="114300" simplePos="0" relativeHeight="251675648" behindDoc="1" locked="0" layoutInCell="1" allowOverlap="1" wp14:anchorId="1A09A6D6" wp14:editId="7509C412">
             <wp:simplePos x="0" y="0"/>
             <wp:positionH relativeFrom="column">
-              <wp:posOffset>3124200</wp:posOffset>
+              <wp:posOffset>3238500</wp:posOffset>
             </wp:positionH>
             <wp:positionV relativeFrom="paragraph">
-              <wp:posOffset>30480</wp:posOffset>
+              <wp:posOffset>171450</wp:posOffset>
             </wp:positionV>
             <wp:extent cx="3390900" cy="1571625"/>
             <wp:effectExtent l="0" t="0" r="0" b="9525"/>
@@ -2501,13 +2872,13 @@
           <w:noProof/>
         </w:rPr>
         <w:drawing>
-          <wp:anchor distT="0" distB="0" distL="114300" distR="114300" simplePos="0" relativeHeight="251674624" behindDoc="1" locked="0" layoutInCell="1" allowOverlap="1" wp14:anchorId="07EEED68" wp14:editId="1D0D37AC">
+          <wp:anchor distT="0" distB="0" distL="114300" distR="114300" simplePos="0" relativeHeight="251674624" behindDoc="1" locked="0" layoutInCell="1" allowOverlap="1" wp14:anchorId="07EEED68" wp14:editId="1E07A9B4">
             <wp:simplePos x="0" y="0"/>
             <wp:positionH relativeFrom="column">
-              <wp:posOffset>-219075</wp:posOffset>
+              <wp:posOffset>-180975</wp:posOffset>
             </wp:positionH>
             <wp:positionV relativeFrom="paragraph">
-              <wp:posOffset>0</wp:posOffset>
+              <wp:posOffset>95250</wp:posOffset>
             </wp:positionV>
             <wp:extent cx="3390900" cy="1609725"/>
             <wp:effectExtent l="0" t="0" r="0" b="9525"/>
@@ -2558,9 +2929,6 @@
           </wp:anchor>
         </w:drawing>
       </w:r>
-      <w:r>
-        <w:tab/>
-      </w:r>
     </w:p>
     <w:p/>
     <w:p>
@@ -2595,6 +2963,7 @@
         <w:t>, we wanted to see the average of each category. Interestingly, widowed individuals donated the most on average, whereas single individuals donated the least on average.</w:t>
       </w:r>
     </w:p>
+    <w:p/>
     <w:p>
       <w:r>
         <w:rPr>
@@ -2603,13 +2972,13 @@
         <mc:AlternateContent>
           <mc:Choice Requires="wps">
             <w:drawing>
-              <wp:anchor distT="0" distB="0" distL="114300" distR="114300" simplePos="0" relativeHeight="251682816" behindDoc="1" locked="0" layoutInCell="1" allowOverlap="1" wp14:anchorId="5F306A30" wp14:editId="61D9F68C">
+              <wp:anchor distT="0" distB="0" distL="114300" distR="114300" simplePos="0" relativeHeight="251682816" behindDoc="1" locked="0" layoutInCell="1" allowOverlap="1" wp14:anchorId="5F306A30" wp14:editId="518B1580">
                 <wp:simplePos x="0" y="0"/>
                 <wp:positionH relativeFrom="margin">
-                  <wp:posOffset>3000375</wp:posOffset>
+                  <wp:posOffset>2609850</wp:posOffset>
                 </wp:positionH>
                 <wp:positionV relativeFrom="paragraph">
-                  <wp:posOffset>223520</wp:posOffset>
+                  <wp:posOffset>86360</wp:posOffset>
                 </wp:positionV>
                 <wp:extent cx="3600450" cy="635"/>
                 <wp:effectExtent l="0" t="0" r="0" b="0"/>
@@ -2705,7 +3074,7 @@
           </mc:Choice>
           <mc:Fallback>
             <w:pict>
-              <v:shape w14:anchorId="5F306A30" id="Text Box 19" o:spid="_x0000_s1032" type="#_x0000_t202" style="position:absolute;margin-left:236.25pt;margin-top:17.6pt;width:283.5pt;height:.05pt;z-index:-251633664;visibility:visible;mso-wrap-style:square;mso-wrap-distance-left:9pt;mso-wrap-distance-top:0;mso-wrap-distance-right:9pt;mso-wrap-distance-bottom:0;mso-position-horizontal:absolute;mso-position-horizontal-relative:margin;mso-position-vertical:absolute;mso-position-vertical-relative:text;v-text-anchor:top" o:gfxdata="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" stroked="f">
+              <v:shape w14:anchorId="5F306A30" id="Text Box 19" o:spid="_x0000_s1032" type="#_x0000_t202" style="position:absolute;margin-left:205.5pt;margin-top:6.8pt;width:283.5pt;height:.05pt;z-index:-251633664;visibility:visible;mso-wrap-style:square;mso-wrap-distance-left:9pt;mso-wrap-distance-top:0;mso-wrap-distance-right:9pt;mso-wrap-distance-bottom:0;mso-position-horizontal:absolute;mso-position-horizontal-relative:margin;mso-position-vertical:absolute;mso-position-vertical-relative:text;v-text-anchor:top" o:gfxdata="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" stroked="f">
                 <v:textbox style="mso-fit-shape-to-text:t" inset="0,0,0,0">
                   <w:txbxContent>
                     <w:p>
@@ -2761,20 +3130,19 @@
         </mc:AlternateContent>
       </w:r>
     </w:p>
-    <w:p/>
     <w:p>
       <w:r>
         <w:rPr>
           <w:noProof/>
         </w:rPr>
         <w:drawing>
-          <wp:anchor distT="0" distB="0" distL="114300" distR="114300" simplePos="0" relativeHeight="251683840" behindDoc="1" locked="0" layoutInCell="1" allowOverlap="1" wp14:anchorId="3C74D3A7" wp14:editId="179A770B">
+          <wp:anchor distT="0" distB="0" distL="114300" distR="114300" simplePos="0" relativeHeight="251683840" behindDoc="1" locked="0" layoutInCell="1" allowOverlap="1" wp14:anchorId="3C74D3A7" wp14:editId="7B348F46">
             <wp:simplePos x="0" y="0"/>
-            <wp:positionH relativeFrom="column">
-              <wp:posOffset>2657475</wp:posOffset>
+            <wp:positionH relativeFrom="margin">
+              <wp:posOffset>2400300</wp:posOffset>
             </wp:positionH>
             <wp:positionV relativeFrom="paragraph">
-              <wp:posOffset>8890</wp:posOffset>
+              <wp:posOffset>73025</wp:posOffset>
             </wp:positionV>
             <wp:extent cx="3924935" cy="3657600"/>
             <wp:effectExtent l="0" t="0" r="0" b="0"/>
@@ -3428,7 +3796,6 @@
     </w:p>
     <w:p>
       <w:pPr>
-        <w:ind w:firstLine="720"/>
         <w:rPr>
           <w:rFonts w:ascii="Times New Roman" w:hAnsi="Times New Roman" w:cs="Times New Roman"/>
           <w:noProof/>
@@ -3609,7 +3976,7 @@
           </mc:Choice>
           <mc:Fallback>
             <w:pict>
-              <v:shape w14:anchorId="14A223E3" id="Text Box 24" o:spid="_x0000_s1034" type="#_x0000_t202" style="position:absolute;left:0;text-align:left;margin-left:37.5pt;margin-top:297.25pt;width:392.25pt;height:26.45pt;z-index:-251623424;visibility:visible;mso-wrap-style:square;mso-width-percent:0;mso-height-percent:0;mso-wrap-distance-left:9pt;mso-wrap-distance-top:0;mso-wrap-distance-right:9pt;mso-wrap-distance-bottom:0;mso-position-horizontal:absolute;mso-position-horizontal-relative:margin;mso-position-vertical:absolute;mso-position-vertical-relative:text;mso-width-percent:0;mso-height-percent:0;mso-width-relative:margin;mso-height-relative:margin;v-text-anchor:top" o:gfxdata="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" stroked="f">
+              <v:shape w14:anchorId="14A223E3" id="Text Box 24" o:spid="_x0000_s1034" type="#_x0000_t202" style="position:absolute;margin-left:37.5pt;margin-top:297.25pt;width:392.25pt;height:26.45pt;z-index:-251623424;visibility:visible;mso-wrap-style:square;mso-width-percent:0;mso-height-percent:0;mso-wrap-distance-left:9pt;mso-wrap-distance-top:0;mso-wrap-distance-right:9pt;mso-wrap-distance-bottom:0;mso-position-horizontal:absolute;mso-position-horizontal-relative:margin;mso-position-vertical:absolute;mso-position-vertical-relative:text;mso-width-percent:0;mso-height-percent:0;mso-width-relative:margin;mso-height-relative:margin;v-text-anchor:top" o:gfxdata="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" stroked="f">
                 <v:textbox inset="0,0,0,0">
                   <w:txbxContent>
                     <w:p>
@@ -3735,276 +4102,10 @@
       <w:r>
         <w:rPr>
           <w:rFonts w:ascii="Times New Roman" w:hAnsi="Times New Roman" w:cs="Times New Roman"/>
-          <w:noProof/>
-        </w:rPr>
-        <w:t xml:space="preserve"> </w:t>
-      </w:r>
-      <w:r>
-        <w:rPr>
-          <w:rFonts w:ascii="Times New Roman" w:hAnsi="Times New Roman" w:cs="Times New Roman"/>
-          <w:noProof/>
-        </w:rPr>
-        <w:t>Now</w:t>
-      </w:r>
-      <w:r>
-        <w:rPr>
-          <w:rFonts w:ascii="Times New Roman" w:hAnsi="Times New Roman" w:cs="Times New Roman"/>
-          <w:noProof/>
-        </w:rPr>
-        <w:t xml:space="preserve">, we </w:t>
-      </w:r>
-      <w:r>
-        <w:rPr>
-          <w:rFonts w:ascii="Times New Roman" w:hAnsi="Times New Roman" w:cs="Times New Roman"/>
-          <w:noProof/>
-        </w:rPr>
-        <w:t xml:space="preserve">can </w:t>
-      </w:r>
-      <w:r>
-        <w:rPr>
-          <w:rFonts w:ascii="Times New Roman" w:hAnsi="Times New Roman" w:cs="Times New Roman"/>
-          <w:noProof/>
-        </w:rPr>
-        <w:t xml:space="preserve">begin to develop our models for our data, which we thoroughly understand. The first model we develop is a linear regression model. </w:t>
-      </w:r>
-      <w:r>
-        <w:rPr>
-          <w:rFonts w:ascii="Times New Roman" w:hAnsi="Times New Roman" w:cs="Times New Roman"/>
-          <w:noProof/>
-        </w:rPr>
-        <w:t>Our first</w:t>
-      </w:r>
-      <w:r>
-        <w:rPr>
-          <w:rFonts w:ascii="Times New Roman" w:hAnsi="Times New Roman" w:cs="Times New Roman"/>
-          <w:noProof/>
-        </w:rPr>
-        <w:t xml:space="preserve"> linear regression</w:t>
-      </w:r>
-      <w:r>
-        <w:rPr>
-          <w:rFonts w:ascii="Times New Roman" w:hAnsi="Times New Roman" w:cs="Times New Roman"/>
-          <w:noProof/>
-        </w:rPr>
-        <w:t xml:space="preserve"> model was </w:t>
-      </w:r>
-      <w:r>
-        <w:rPr>
-          <w:rFonts w:ascii="Times New Roman" w:hAnsi="Times New Roman" w:cs="Times New Roman"/>
-          <w:noProof/>
-        </w:rPr>
-        <w:t>simple</w:t>
-      </w:r>
-      <w:r>
-        <w:rPr>
-          <w:rFonts w:ascii="Times New Roman" w:hAnsi="Times New Roman" w:cs="Times New Roman"/>
-          <w:noProof/>
-        </w:rPr>
-        <w:t>-</w:t>
-      </w:r>
-      <w:r>
-        <w:rPr>
-          <w:rFonts w:ascii="Times New Roman" w:hAnsi="Times New Roman" w:cs="Times New Roman"/>
-          <w:noProof/>
-        </w:rPr>
-        <w:t xml:space="preserve"> we used the year and the </w:t>
-      </w:r>
-      <w:r>
-        <w:rPr>
-          <w:rFonts w:ascii="Times New Roman" w:hAnsi="Times New Roman" w:cs="Times New Roman"/>
-          <w:noProof/>
-        </w:rPr>
-        <w:t xml:space="preserve">number of donations for that year as features, and we also used </w:t>
-      </w:r>
-      <w:r>
-        <w:rPr>
-          <w:rFonts w:ascii="Times New Roman" w:hAnsi="Times New Roman" w:cs="Times New Roman"/>
-          <w:noProof/>
-        </w:rPr>
-        <w:t>the total value of donations</w:t>
-      </w:r>
-      <w:r>
-        <w:rPr>
-          <w:rFonts w:ascii="Times New Roman" w:hAnsi="Times New Roman" w:cs="Times New Roman"/>
-          <w:noProof/>
-        </w:rPr>
-        <w:t xml:space="preserve"> for</w:t>
-      </w:r>
-      <w:r>
-        <w:rPr>
-          <w:rFonts w:ascii="Times New Roman" w:hAnsi="Times New Roman" w:cs="Times New Roman"/>
-          <w:noProof/>
-        </w:rPr>
-        <w:t xml:space="preserve"> that year as our label. </w:t>
-      </w:r>
-      <w:r>
-        <w:rPr>
-          <w:rFonts w:ascii="Times New Roman" w:hAnsi="Times New Roman" w:cs="Times New Roman"/>
-          <w:noProof/>
-        </w:rPr>
-        <w:t xml:space="preserve">We scaled and whitened our features, while placing slightly more weight on the </w:t>
-      </w:r>
-      <w:r>
-        <w:rPr>
-          <w:rFonts w:ascii="Times New Roman" w:hAnsi="Times New Roman" w:cs="Times New Roman"/>
-          <w:noProof/>
-        </w:rPr>
-        <w:t>number of people who donated</w:t>
-      </w:r>
-      <w:r>
-        <w:rPr>
-          <w:rFonts w:ascii="Times New Roman" w:hAnsi="Times New Roman" w:cs="Times New Roman"/>
-          <w:noProof/>
-        </w:rPr>
-        <w:t xml:space="preserve"> to generate our model</w:t>
-      </w:r>
-      <w:r>
-        <w:rPr>
-          <w:rFonts w:ascii="Times New Roman" w:hAnsi="Times New Roman" w:cs="Times New Roman"/>
-          <w:noProof/>
-        </w:rPr>
-        <w:t xml:space="preserve">. </w:t>
-      </w:r>
-      <w:r>
-        <w:rPr>
-          <w:rFonts w:ascii="Times New Roman" w:hAnsi="Times New Roman" w:cs="Times New Roman"/>
-          <w:noProof/>
-        </w:rPr>
-        <w:t>While we expected an extremely poor score for this model</w:t>
-      </w:r>
-      <w:r>
-        <w:rPr>
-          <w:rFonts w:ascii="Times New Roman" w:hAnsi="Times New Roman" w:cs="Times New Roman"/>
-          <w:noProof/>
-        </w:rPr>
-        <w:t>, we</w:t>
-      </w:r>
-      <w:r>
-        <w:rPr>
-          <w:rFonts w:ascii="Times New Roman" w:hAnsi="Times New Roman" w:cs="Times New Roman"/>
-          <w:noProof/>
-        </w:rPr>
-        <w:t xml:space="preserve"> cross validating our model </w:t>
-      </w:r>
-      <w:r>
-        <w:rPr>
-          <w:rFonts w:ascii="Times New Roman" w:hAnsi="Times New Roman" w:cs="Times New Roman"/>
-          <w:noProof/>
-        </w:rPr>
-        <w:t>1000</w:t>
-      </w:r>
-      <w:r>
-        <w:rPr>
-          <w:rFonts w:ascii="Times New Roman" w:hAnsi="Times New Roman" w:cs="Times New Roman"/>
-          <w:noProof/>
-        </w:rPr>
-        <w:t xml:space="preserve"> times</w:t>
-      </w:r>
-      <w:r>
-        <w:rPr>
-          <w:rFonts w:ascii="Times New Roman" w:hAnsi="Times New Roman" w:cs="Times New Roman"/>
-          <w:noProof/>
-        </w:rPr>
-        <w:t xml:space="preserve"> and</w:t>
-      </w:r>
-      <w:r>
-        <w:rPr>
-          <w:rFonts w:ascii="Times New Roman" w:hAnsi="Times New Roman" w:cs="Times New Roman"/>
-          <w:noProof/>
-        </w:rPr>
-        <w:t xml:space="preserve"> found a mean coefficient of determination (R</w:t>
-      </w:r>
-      <w:r>
-        <w:rPr>
-          <w:rFonts w:ascii="Times New Roman" w:hAnsi="Times New Roman" w:cs="Times New Roman"/>
-          <w:noProof/>
-          <w:vertAlign w:val="superscript"/>
-        </w:rPr>
-        <w:t>2</w:t>
-      </w:r>
-      <w:r>
-        <w:rPr>
-          <w:rFonts w:ascii="Times New Roman" w:hAnsi="Times New Roman" w:cs="Times New Roman"/>
-          <w:noProof/>
-        </w:rPr>
-        <w:t xml:space="preserve"> score) of </w:t>
-      </w:r>
-      <w:r>
-        <w:rPr>
-          <w:rFonts w:ascii="Times New Roman" w:hAnsi="Times New Roman" w:cs="Times New Roman"/>
-          <w:noProof/>
-        </w:rPr>
-        <w:t>0.664</w:t>
-      </w:r>
-      <w:r>
-        <w:rPr>
-          <w:rFonts w:ascii="Times New Roman" w:hAnsi="Times New Roman" w:cs="Times New Roman"/>
-          <w:noProof/>
-        </w:rPr>
-        <w:t xml:space="preserve">- </w:t>
-      </w:r>
-      <w:r>
-        <w:rPr>
-          <w:rFonts w:ascii="Times New Roman" w:hAnsi="Times New Roman" w:cs="Times New Roman"/>
-          <w:noProof/>
-        </w:rPr>
-        <w:t>much better than what we</w:t>
-      </w:r>
-      <w:r>
-        <w:rPr>
-          <w:rFonts w:ascii="Times New Roman" w:hAnsi="Times New Roman" w:cs="Times New Roman"/>
-          <w:noProof/>
-        </w:rPr>
-        <w:t xml:space="preserve"> had originally</w:t>
-      </w:r>
-      <w:r>
-        <w:rPr>
-          <w:rFonts w:ascii="Times New Roman" w:hAnsi="Times New Roman" w:cs="Times New Roman"/>
-          <w:noProof/>
-        </w:rPr>
-        <w:t xml:space="preserve"> antic</w:t>
-      </w:r>
-      <w:r>
-        <w:rPr>
-          <w:rFonts w:ascii="Times New Roman" w:hAnsi="Times New Roman" w:cs="Times New Roman"/>
-          <w:noProof/>
-        </w:rPr>
-        <w:t>i</w:t>
-      </w:r>
-      <w:r>
-        <w:rPr>
-          <w:rFonts w:ascii="Times New Roman" w:hAnsi="Times New Roman" w:cs="Times New Roman"/>
-          <w:noProof/>
-        </w:rPr>
-        <w:t>pated. The standard deviation of scores however, was larger</w:t>
-      </w:r>
-      <w:r>
-        <w:rPr>
-          <w:rFonts w:ascii="Times New Roman" w:hAnsi="Times New Roman" w:cs="Times New Roman"/>
-          <w:noProof/>
-        </w:rPr>
-        <w:t xml:space="preserve"> than ideal</w:t>
-      </w:r>
-      <w:r>
-        <w:rPr>
-          <w:rFonts w:ascii="Times New Roman" w:hAnsi="Times New Roman" w:cs="Times New Roman"/>
-          <w:noProof/>
-        </w:rPr>
-        <w:t>, at 0.2</w:t>
-      </w:r>
-      <w:r>
-        <w:rPr>
-          <w:rFonts w:ascii="Times New Roman" w:hAnsi="Times New Roman" w:cs="Times New Roman"/>
-          <w:noProof/>
-        </w:rPr>
-        <w:t>0</w:t>
-      </w:r>
-      <w:r>
-        <w:rPr>
-          <w:rFonts w:ascii="Times New Roman" w:hAnsi="Times New Roman" w:cs="Times New Roman"/>
-          <w:noProof/>
-        </w:rPr>
-        <w:t xml:space="preserve">. </w:t>
+          <w:b/>
+          <w:noProof/>
+        </w:rPr>
+        <w:t>Results- Linear Regression</w:t>
       </w:r>
     </w:p>
     <w:p>
@@ -4020,7 +4121,297 @@
           <w:rFonts w:ascii="Times New Roman" w:hAnsi="Times New Roman" w:cs="Times New Roman"/>
           <w:noProof/>
         </w:rPr>
+        <w:t xml:space="preserve"> </w:t>
+      </w:r>
+      <w:r>
+        <w:rPr>
+          <w:rFonts w:ascii="Times New Roman" w:hAnsi="Times New Roman" w:cs="Times New Roman"/>
+          <w:noProof/>
+        </w:rPr>
+        <w:t>Now</w:t>
+      </w:r>
+      <w:r>
+        <w:rPr>
+          <w:rFonts w:ascii="Times New Roman" w:hAnsi="Times New Roman" w:cs="Times New Roman"/>
+          <w:noProof/>
+        </w:rPr>
+        <w:t xml:space="preserve">, we </w:t>
+      </w:r>
+      <w:r>
+        <w:rPr>
+          <w:rFonts w:ascii="Times New Roman" w:hAnsi="Times New Roman" w:cs="Times New Roman"/>
+          <w:noProof/>
+        </w:rPr>
+        <w:t xml:space="preserve">can </w:t>
+      </w:r>
+      <w:r>
+        <w:rPr>
+          <w:rFonts w:ascii="Times New Roman" w:hAnsi="Times New Roman" w:cs="Times New Roman"/>
+          <w:noProof/>
+        </w:rPr>
+        <w:t xml:space="preserve">begin to develop our models for our data, which we thoroughly understand. The first model we develop is a linear regression model. </w:t>
+      </w:r>
+      <w:r>
+        <w:rPr>
+          <w:rFonts w:ascii="Times New Roman" w:hAnsi="Times New Roman" w:cs="Times New Roman"/>
+          <w:noProof/>
+        </w:rPr>
+        <w:t>Our first</w:t>
+      </w:r>
+      <w:r>
+        <w:rPr>
+          <w:rFonts w:ascii="Times New Roman" w:hAnsi="Times New Roman" w:cs="Times New Roman"/>
+          <w:noProof/>
+        </w:rPr>
+        <w:t xml:space="preserve"> linear regression</w:t>
+      </w:r>
+      <w:r>
+        <w:rPr>
+          <w:rFonts w:ascii="Times New Roman" w:hAnsi="Times New Roman" w:cs="Times New Roman"/>
+          <w:noProof/>
+        </w:rPr>
+        <w:t xml:space="preserve"> model was </w:t>
+      </w:r>
+      <w:r>
+        <w:rPr>
+          <w:rFonts w:ascii="Times New Roman" w:hAnsi="Times New Roman" w:cs="Times New Roman"/>
+          <w:noProof/>
+        </w:rPr>
+        <w:t>simple</w:t>
+      </w:r>
+      <w:r>
+        <w:rPr>
+          <w:rFonts w:ascii="Times New Roman" w:hAnsi="Times New Roman" w:cs="Times New Roman"/>
+          <w:noProof/>
+        </w:rPr>
+        <w:t>-</w:t>
+      </w:r>
+      <w:r>
+        <w:rPr>
+          <w:rFonts w:ascii="Times New Roman" w:hAnsi="Times New Roman" w:cs="Times New Roman"/>
+          <w:noProof/>
+        </w:rPr>
+        <w:t xml:space="preserve"> we used the year and the </w:t>
+      </w:r>
+      <w:r>
+        <w:rPr>
+          <w:rFonts w:ascii="Times New Roman" w:hAnsi="Times New Roman" w:cs="Times New Roman"/>
+          <w:noProof/>
+        </w:rPr>
+        <w:t xml:space="preserve">number of donations for that year as features, and we also used </w:t>
+      </w:r>
+      <w:r>
+        <w:rPr>
+          <w:rFonts w:ascii="Times New Roman" w:hAnsi="Times New Roman" w:cs="Times New Roman"/>
+          <w:noProof/>
+        </w:rPr>
+        <w:t>the total value of donations</w:t>
+      </w:r>
+      <w:r>
+        <w:rPr>
+          <w:rFonts w:ascii="Times New Roman" w:hAnsi="Times New Roman" w:cs="Times New Roman"/>
+          <w:noProof/>
+        </w:rPr>
+        <w:t xml:space="preserve"> for</w:t>
+      </w:r>
+      <w:r>
+        <w:rPr>
+          <w:rFonts w:ascii="Times New Roman" w:hAnsi="Times New Roman" w:cs="Times New Roman"/>
+          <w:noProof/>
+        </w:rPr>
+        <w:t xml:space="preserve"> that year as our label. </w:t>
+      </w:r>
+      <w:r>
+        <w:rPr>
+          <w:rFonts w:ascii="Times New Roman" w:hAnsi="Times New Roman" w:cs="Times New Roman"/>
+          <w:noProof/>
+        </w:rPr>
+        <w:t xml:space="preserve">We scaled and whitened our features, while placing slightly more weight on the </w:t>
+      </w:r>
+      <w:r>
+        <w:rPr>
+          <w:rFonts w:ascii="Times New Roman" w:hAnsi="Times New Roman" w:cs="Times New Roman"/>
+          <w:noProof/>
+        </w:rPr>
+        <w:t>number of people who donated</w:t>
+      </w:r>
+      <w:r>
+        <w:rPr>
+          <w:rFonts w:ascii="Times New Roman" w:hAnsi="Times New Roman" w:cs="Times New Roman"/>
+          <w:noProof/>
+        </w:rPr>
+        <w:t xml:space="preserve"> to generate our model</w:t>
+      </w:r>
+      <w:r>
+        <w:rPr>
+          <w:rFonts w:ascii="Times New Roman" w:hAnsi="Times New Roman" w:cs="Times New Roman"/>
+          <w:noProof/>
+        </w:rPr>
+        <w:t xml:space="preserve">. </w:t>
+      </w:r>
+      <w:r>
+        <w:rPr>
+          <w:rFonts w:ascii="Times New Roman" w:hAnsi="Times New Roman" w:cs="Times New Roman"/>
+          <w:noProof/>
+        </w:rPr>
+        <w:t>While we expected an extremely poor score for this model</w:t>
+      </w:r>
+      <w:r>
+        <w:rPr>
+          <w:rFonts w:ascii="Times New Roman" w:hAnsi="Times New Roman" w:cs="Times New Roman"/>
+          <w:noProof/>
+        </w:rPr>
+        <w:t>, we</w:t>
+      </w:r>
+      <w:r>
+        <w:rPr>
+          <w:rFonts w:ascii="Times New Roman" w:hAnsi="Times New Roman" w:cs="Times New Roman"/>
+          <w:noProof/>
+        </w:rPr>
+        <w:t xml:space="preserve"> cross validating our model </w:t>
+      </w:r>
+      <w:r>
+        <w:rPr>
+          <w:rFonts w:ascii="Times New Roman" w:hAnsi="Times New Roman" w:cs="Times New Roman"/>
+          <w:noProof/>
+        </w:rPr>
+        <w:t>1000</w:t>
+      </w:r>
+      <w:r>
+        <w:rPr>
+          <w:rFonts w:ascii="Times New Roman" w:hAnsi="Times New Roman" w:cs="Times New Roman"/>
+          <w:noProof/>
+        </w:rPr>
+        <w:t xml:space="preserve"> times</w:t>
+      </w:r>
+      <w:r>
+        <w:rPr>
+          <w:rFonts w:ascii="Times New Roman" w:hAnsi="Times New Roman" w:cs="Times New Roman"/>
+          <w:noProof/>
+        </w:rPr>
+        <w:t xml:space="preserve"> and</w:t>
+      </w:r>
+      <w:r>
+        <w:rPr>
+          <w:rFonts w:ascii="Times New Roman" w:hAnsi="Times New Roman" w:cs="Times New Roman"/>
+          <w:noProof/>
+        </w:rPr>
+        <w:t xml:space="preserve"> found a mean coefficient of </w:t>
+      </w:r>
+      <w:r>
+        <w:rPr>
+          <w:rFonts w:ascii="Times New Roman" w:hAnsi="Times New Roman" w:cs="Times New Roman"/>
+          <w:noProof/>
+        </w:rPr>
         <w:lastRenderedPageBreak/>
+        <w:t>determination (R</w:t>
+      </w:r>
+      <w:r>
+        <w:rPr>
+          <w:rFonts w:ascii="Times New Roman" w:hAnsi="Times New Roman" w:cs="Times New Roman"/>
+          <w:noProof/>
+          <w:vertAlign w:val="superscript"/>
+        </w:rPr>
+        <w:t>2</w:t>
+      </w:r>
+      <w:r>
+        <w:rPr>
+          <w:rFonts w:ascii="Times New Roman" w:hAnsi="Times New Roman" w:cs="Times New Roman"/>
+          <w:noProof/>
+        </w:rPr>
+        <w:t xml:space="preserve"> score) of </w:t>
+      </w:r>
+      <w:r>
+        <w:rPr>
+          <w:rFonts w:ascii="Times New Roman" w:hAnsi="Times New Roman" w:cs="Times New Roman"/>
+          <w:noProof/>
+        </w:rPr>
+        <w:t>0.664</w:t>
+      </w:r>
+      <w:r>
+        <w:rPr>
+          <w:rFonts w:ascii="Times New Roman" w:hAnsi="Times New Roman" w:cs="Times New Roman"/>
+          <w:noProof/>
+        </w:rPr>
+        <w:t xml:space="preserve">- </w:t>
+      </w:r>
+      <w:r>
+        <w:rPr>
+          <w:rFonts w:ascii="Times New Roman" w:hAnsi="Times New Roman" w:cs="Times New Roman"/>
+          <w:noProof/>
+        </w:rPr>
+        <w:t>much better than what we</w:t>
+      </w:r>
+      <w:r>
+        <w:rPr>
+          <w:rFonts w:ascii="Times New Roman" w:hAnsi="Times New Roman" w:cs="Times New Roman"/>
+          <w:noProof/>
+        </w:rPr>
+        <w:t xml:space="preserve"> had originally</w:t>
+      </w:r>
+      <w:r>
+        <w:rPr>
+          <w:rFonts w:ascii="Times New Roman" w:hAnsi="Times New Roman" w:cs="Times New Roman"/>
+          <w:noProof/>
+        </w:rPr>
+        <w:t xml:space="preserve"> antic</w:t>
+      </w:r>
+      <w:r>
+        <w:rPr>
+          <w:rFonts w:ascii="Times New Roman" w:hAnsi="Times New Roman" w:cs="Times New Roman"/>
+          <w:noProof/>
+        </w:rPr>
+        <w:t>i</w:t>
+      </w:r>
+      <w:r>
+        <w:rPr>
+          <w:rFonts w:ascii="Times New Roman" w:hAnsi="Times New Roman" w:cs="Times New Roman"/>
+          <w:noProof/>
+        </w:rPr>
+        <w:t>pated. The standard deviation of scores however, was larger</w:t>
+      </w:r>
+      <w:r>
+        <w:rPr>
+          <w:rFonts w:ascii="Times New Roman" w:hAnsi="Times New Roman" w:cs="Times New Roman"/>
+          <w:noProof/>
+        </w:rPr>
+        <w:t xml:space="preserve"> than ideal</w:t>
+      </w:r>
+      <w:r>
+        <w:rPr>
+          <w:rFonts w:ascii="Times New Roman" w:hAnsi="Times New Roman" w:cs="Times New Roman"/>
+          <w:noProof/>
+        </w:rPr>
+        <w:t>, at 0.2</w:t>
+      </w:r>
+      <w:r>
+        <w:rPr>
+          <w:rFonts w:ascii="Times New Roman" w:hAnsi="Times New Roman" w:cs="Times New Roman"/>
+          <w:noProof/>
+        </w:rPr>
+        <w:t>0</w:t>
+      </w:r>
+      <w:r>
+        <w:rPr>
+          <w:rFonts w:ascii="Times New Roman" w:hAnsi="Times New Roman" w:cs="Times New Roman"/>
+          <w:noProof/>
+        </w:rPr>
+        <w:t xml:space="preserve">. </w:t>
+      </w:r>
+    </w:p>
+    <w:p>
+      <w:pPr>
+        <w:ind w:firstLine="720"/>
+        <w:rPr>
+          <w:rFonts w:ascii="Times New Roman" w:hAnsi="Times New Roman" w:cs="Times New Roman"/>
+          <w:noProof/>
+        </w:rPr>
+      </w:pPr>
+      <w:r>
+        <w:rPr>
+          <w:rFonts w:ascii="Times New Roman" w:hAnsi="Times New Roman" w:cs="Times New Roman"/>
+          <w:noProof/>
+        </w:rPr>
         <w:t>On the left of Figure 10</w:t>
       </w:r>
       <w:r>
@@ -4763,7 +5154,15 @@
           <w:rFonts w:ascii="Times New Roman" w:hAnsi="Times New Roman" w:cs="Times New Roman"/>
           <w:noProof/>
         </w:rPr>
-        <w:t>he average donation of each age group also changes from year to year- which is a</w:t>
+        <w:t xml:space="preserve">he average donation of each age group also </w:t>
+      </w:r>
+      <w:r>
+        <w:rPr>
+          <w:rFonts w:ascii="Times New Roman" w:hAnsi="Times New Roman" w:cs="Times New Roman"/>
+          <w:noProof/>
+        </w:rPr>
+        <w:lastRenderedPageBreak/>
+        <w:t>changes from year to year- which is a</w:t>
       </w:r>
       <w:r>
         <w:rPr>
@@ -4833,15 +5232,7 @@
           <w:rFonts w:ascii="Times New Roman" w:hAnsi="Times New Roman" w:cs="Times New Roman"/>
           <w:noProof/>
         </w:rPr>
-        <w:t xml:space="preserve">when using a linear </w:t>
-      </w:r>
-      <w:r>
-        <w:rPr>
-          <w:rFonts w:ascii="Times New Roman" w:hAnsi="Times New Roman" w:cs="Times New Roman"/>
-          <w:noProof/>
-        </w:rPr>
-        <w:lastRenderedPageBreak/>
-        <w:t xml:space="preserve">model for predictions, </w:t>
+        <w:t xml:space="preserve">when using a linear model for predictions, </w:t>
       </w:r>
       <w:r>
         <w:rPr>
@@ -4926,6 +5317,23 @@
           <w:noProof/>
         </w:rPr>
         <w:t xml:space="preserve"> </w:t>
+      </w:r>
+    </w:p>
+    <w:p>
+      <w:pPr>
+        <w:rPr>
+          <w:rFonts w:ascii="Times New Roman" w:hAnsi="Times New Roman" w:cs="Times New Roman"/>
+          <w:b/>
+          <w:noProof/>
+        </w:rPr>
+      </w:pPr>
+      <w:r>
+        <w:rPr>
+          <w:rFonts w:ascii="Times New Roman" w:hAnsi="Times New Roman" w:cs="Times New Roman"/>
+          <w:b/>
+          <w:noProof/>
+        </w:rPr>
+        <w:t>Results- k Nearest Neighbors</w:t>
       </w:r>
     </w:p>
     <w:p>
@@ -5089,78 +5497,10 @@
         <w:rPr>
           <w:noProof/>
         </w:rPr>
-        <w:drawing>
-          <wp:anchor distT="0" distB="0" distL="114300" distR="114300" simplePos="0" relativeHeight="251711488" behindDoc="1" locked="0" layoutInCell="1" allowOverlap="1" wp14:anchorId="0DC1796C" wp14:editId="21BCDA49">
-            <wp:simplePos x="0" y="0"/>
-            <wp:positionH relativeFrom="column">
-              <wp:posOffset>3409950</wp:posOffset>
-            </wp:positionH>
-            <wp:positionV relativeFrom="paragraph">
-              <wp:posOffset>3288030</wp:posOffset>
-            </wp:positionV>
-            <wp:extent cx="2419350" cy="2291715"/>
-            <wp:effectExtent l="0" t="0" r="0" b="0"/>
-            <wp:wrapTight wrapText="bothSides">
-              <wp:wrapPolygon edited="0">
-                <wp:start x="0" y="0"/>
-                <wp:lineTo x="0" y="21367"/>
-                <wp:lineTo x="21430" y="21367"/>
-                <wp:lineTo x="21430" y="0"/>
-                <wp:lineTo x="0" y="0"/>
-              </wp:wrapPolygon>
-            </wp:wrapTight>
-            <wp:docPr id="38" name="Picture 38"/>
-            <wp:cNvGraphicFramePr>
-              <a:graphicFrameLocks xmlns:a="http://schemas.openxmlformats.org/drawingml/2006/main" noChangeAspect="1"/>
-            </wp:cNvGraphicFramePr>
-            <a:graphic xmlns:a="http://schemas.openxmlformats.org/drawingml/2006/main">
-              <a:graphicData uri="http://schemas.openxmlformats.org/drawingml/2006/picture">
-                <pic:pic xmlns:pic="http://schemas.openxmlformats.org/drawingml/2006/picture">
-                  <pic:nvPicPr>
-                    <pic:cNvPr id="1" name=""/>
-                    <pic:cNvPicPr/>
-                  </pic:nvPicPr>
-                  <pic:blipFill>
-                    <a:blip r:embed="rId25">
-                      <a:extLst>
-                        <a:ext uri="{28A0092B-C50C-407E-A947-70E740481C1C}">
-                          <a14:useLocalDpi xmlns:a14="http://schemas.microsoft.com/office/drawing/2010/main" val="0"/>
-                        </a:ext>
-                      </a:extLst>
-                    </a:blip>
-                    <a:stretch>
-                      <a:fillRect/>
-                    </a:stretch>
-                  </pic:blipFill>
-                  <pic:spPr>
-                    <a:xfrm>
-                      <a:off x="0" y="0"/>
-                      <a:ext cx="2419350" cy="2291715"/>
-                    </a:xfrm>
-                    <a:prstGeom prst="rect">
-                      <a:avLst/>
-                    </a:prstGeom>
-                  </pic:spPr>
-                </pic:pic>
-              </a:graphicData>
-            </a:graphic>
-            <wp14:sizeRelH relativeFrom="margin">
-              <wp14:pctWidth>0</wp14:pctWidth>
-            </wp14:sizeRelH>
-            <wp14:sizeRelV relativeFrom="margin">
-              <wp14:pctHeight>0</wp14:pctHeight>
-            </wp14:sizeRelV>
-          </wp:anchor>
-        </w:drawing>
-      </w:r>
-      <w:r>
-        <w:rPr>
-          <w:noProof/>
-        </w:rPr>
         <mc:AlternateContent>
           <mc:Choice Requires="wps">
             <w:drawing>
-              <wp:anchor distT="0" distB="0" distL="114300" distR="114300" simplePos="0" relativeHeight="251700224" behindDoc="1" locked="0" layoutInCell="1" allowOverlap="1" wp14:anchorId="16403A8F" wp14:editId="0772E652">
+              <wp:anchor distT="0" distB="0" distL="114300" distR="114300" simplePos="0" relativeHeight="251700224" behindDoc="1" locked="0" layoutInCell="1" allowOverlap="1" wp14:anchorId="16403A8F" wp14:editId="1045D607">
                 <wp:simplePos x="0" y="0"/>
                 <wp:positionH relativeFrom="margin">
                   <wp:align>right</wp:align>
@@ -5423,7 +5763,7 @@
                     <pic:cNvPicPr/>
                   </pic:nvPicPr>
                   <pic:blipFill>
-                    <a:blip r:embed="rId26">
+                    <a:blip r:embed="rId25">
                       <a:extLst>
                         <a:ext uri="{28A0092B-C50C-407E-A947-70E740481C1C}">
                           <a14:useLocalDpi xmlns:a14="http://schemas.microsoft.com/office/drawing/2010/main" val="0"/>
@@ -5640,7 +5980,7 @@
         <mc:AlternateContent>
           <mc:Choice Requires="wps">
             <w:drawing>
-              <wp:anchor distT="0" distB="0" distL="114300" distR="114300" simplePos="0" relativeHeight="251704320" behindDoc="1" locked="0" layoutInCell="1" allowOverlap="1" wp14:anchorId="7653E158" wp14:editId="41D90613">
+              <wp:anchor distT="0" distB="0" distL="114300" distR="114300" simplePos="0" relativeHeight="251704320" behindDoc="1" locked="0" layoutInCell="1" allowOverlap="1" wp14:anchorId="7653E158" wp14:editId="1C347876">
                 <wp:simplePos x="0" y="0"/>
                 <wp:positionH relativeFrom="margin">
                   <wp:align>right</wp:align>
@@ -5815,7 +6155,82 @@
           <w:rFonts w:ascii="Times New Roman" w:hAnsi="Times New Roman" w:cs="Times New Roman"/>
           <w:noProof/>
         </w:rPr>
-        <w:t>Since we only have a complete set of data from 1970 to 2017 (2018 isn’t over yet!), we only had 47 data points to work from. Thus, when cross validating, we took out four data points and trained the rest. Surprisingly, our predicted results were more consistent with the actual data than expected. On average, we had an R</w:t>
+        <w:t xml:space="preserve">Since we only have a complete set of data from 1970 to 2017 (2018 isn’t over yet!), we only had 47 data points to work from. Thus, when cross validating, we took out four data points and trained the rest. Surprisingly, our </w:t>
+      </w:r>
+      <w:r>
+        <w:rPr>
+          <w:noProof/>
+        </w:rPr>
+        <w:drawing>
+          <wp:anchor distT="0" distB="0" distL="114300" distR="114300" simplePos="0" relativeHeight="251711488" behindDoc="1" locked="0" layoutInCell="1" allowOverlap="1" wp14:anchorId="0DC1796C" wp14:editId="0BCCC5DC">
+            <wp:simplePos x="0" y="0"/>
+            <wp:positionH relativeFrom="column">
+              <wp:posOffset>3600450</wp:posOffset>
+            </wp:positionH>
+            <wp:positionV relativeFrom="paragraph">
+              <wp:posOffset>0</wp:posOffset>
+            </wp:positionV>
+            <wp:extent cx="2419350" cy="2291715"/>
+            <wp:effectExtent l="0" t="0" r="0" b="0"/>
+            <wp:wrapTight wrapText="bothSides">
+              <wp:wrapPolygon edited="0">
+                <wp:start x="0" y="0"/>
+                <wp:lineTo x="0" y="21367"/>
+                <wp:lineTo x="21430" y="21367"/>
+                <wp:lineTo x="21430" y="0"/>
+                <wp:lineTo x="0" y="0"/>
+              </wp:wrapPolygon>
+            </wp:wrapTight>
+            <wp:docPr id="38" name="Picture 38"/>
+            <wp:cNvGraphicFramePr>
+              <a:graphicFrameLocks xmlns:a="http://schemas.openxmlformats.org/drawingml/2006/main" noChangeAspect="1"/>
+            </wp:cNvGraphicFramePr>
+            <a:graphic xmlns:a="http://schemas.openxmlformats.org/drawingml/2006/main">
+              <a:graphicData uri="http://schemas.openxmlformats.org/drawingml/2006/picture">
+                <pic:pic xmlns:pic="http://schemas.openxmlformats.org/drawingml/2006/picture">
+                  <pic:nvPicPr>
+                    <pic:cNvPr id="1" name=""/>
+                    <pic:cNvPicPr/>
+                  </pic:nvPicPr>
+                  <pic:blipFill>
+                    <a:blip r:embed="rId26">
+                      <a:extLst>
+                        <a:ext uri="{28A0092B-C50C-407E-A947-70E740481C1C}">
+                          <a14:useLocalDpi xmlns:a14="http://schemas.microsoft.com/office/drawing/2010/main" val="0"/>
+                        </a:ext>
+                      </a:extLst>
+                    </a:blip>
+                    <a:stretch>
+                      <a:fillRect/>
+                    </a:stretch>
+                  </pic:blipFill>
+                  <pic:spPr>
+                    <a:xfrm>
+                      <a:off x="0" y="0"/>
+                      <a:ext cx="2419350" cy="2291715"/>
+                    </a:xfrm>
+                    <a:prstGeom prst="rect">
+                      <a:avLst/>
+                    </a:prstGeom>
+                  </pic:spPr>
+                </pic:pic>
+              </a:graphicData>
+            </a:graphic>
+            <wp14:sizeRelH relativeFrom="margin">
+              <wp14:pctWidth>0</wp14:pctWidth>
+            </wp14:sizeRelH>
+            <wp14:sizeRelV relativeFrom="margin">
+              <wp14:pctHeight>0</wp14:pctHeight>
+            </wp14:sizeRelV>
+          </wp:anchor>
+        </w:drawing>
+      </w:r>
+      <w:r>
+        <w:rPr>
+          <w:rFonts w:ascii="Times New Roman" w:hAnsi="Times New Roman" w:cs="Times New Roman"/>
+          <w:noProof/>
+        </w:rPr>
+        <w:t>predicted results were more consistent with the actual data than expected. On average, we had an R</w:t>
       </w:r>
       <w:r>
         <w:rPr>
@@ -5830,7 +6245,15 @@
           <w:rFonts w:ascii="Times New Roman" w:hAnsi="Times New Roman" w:cs="Times New Roman"/>
           <w:noProof/>
         </w:rPr>
-        <w:t xml:space="preserve"> value of 0.640, and a standard error of 0.100. Results to our cross validation can be seen </w:t>
+        <w:t xml:space="preserve"> value of 0.640, and a standard error of 0.100. Results to our </w:t>
+      </w:r>
+      <w:r>
+        <w:rPr>
+          <w:rFonts w:ascii="Times New Roman" w:hAnsi="Times New Roman" w:cs="Times New Roman"/>
+          <w:noProof/>
+        </w:rPr>
+        <w:lastRenderedPageBreak/>
+        <w:t xml:space="preserve">cross validation can be seen </w:t>
       </w:r>
       <w:r>
         <w:rPr>
@@ -5844,15 +6267,7 @@
           <w:rFonts w:ascii="Times New Roman" w:hAnsi="Times New Roman" w:cs="Times New Roman"/>
           <w:noProof/>
         </w:rPr>
-        <w:t xml:space="preserve">, where the red line represents ground truth. Each blue point is a predicted value. Since the axes are predicted vs actual values, the farther away a blue </w:t>
-      </w:r>
-      <w:r>
-        <w:rPr>
-          <w:rFonts w:ascii="Times New Roman" w:hAnsi="Times New Roman" w:cs="Times New Roman"/>
-          <w:noProof/>
-        </w:rPr>
-        <w:lastRenderedPageBreak/>
-        <w:t>point is from the red line, the more error there  was in calculating that point.</w:t>
+        <w:t>, where the red line represents ground truth. Each blue point is a predicted value. Since the axes are predicted vs actual values, the farther away a blue point is from the red line, the more error there  was in calculating that point.</w:t>
       </w:r>
     </w:p>
     <w:p>
@@ -6486,14 +6901,36 @@
                             <w:r>
                               <w:t xml:space="preserve">Figure </w:t>
                             </w:r>
-                            <w:fldSimple w:instr=" SEQ Figure \* ARABIC ">
-                              <w:r>
-                                <w:rPr>
-                                  <w:noProof/>
-                                </w:rPr>
-                                <w:t>15</w:t>
-                              </w:r>
-                            </w:fldSimple>
+                            <w:r>
+                              <w:rPr>
+                                <w:noProof/>
+                              </w:rPr>
+                              <w:fldChar w:fldCharType="begin"/>
+                            </w:r>
+                            <w:r>
+                              <w:rPr>
+                                <w:noProof/>
+                              </w:rPr>
+                              <w:instrText xml:space="preserve"> SEQ Figure \* ARABIC </w:instrText>
+                            </w:r>
+                            <w:r>
+                              <w:rPr>
+                                <w:noProof/>
+                              </w:rPr>
+                              <w:fldChar w:fldCharType="separate"/>
+                            </w:r>
+                            <w:r>
+                              <w:rPr>
+                                <w:noProof/>
+                              </w:rPr>
+                              <w:t>15</w:t>
+                            </w:r>
+                            <w:r>
+                              <w:rPr>
+                                <w:noProof/>
+                              </w:rPr>
+                              <w:fldChar w:fldCharType="end"/>
+                            </w:r>
                             <w:r>
                               <w:t>. Predicted versus Actual Values</w:t>
                             </w:r>
@@ -6528,14 +6965,36 @@
                       <w:r>
                         <w:t xml:space="preserve">Figure </w:t>
                       </w:r>
-                      <w:fldSimple w:instr=" SEQ Figure \* ARABIC ">
-                        <w:r>
-                          <w:rPr>
-                            <w:noProof/>
-                          </w:rPr>
-                          <w:t>15</w:t>
-                        </w:r>
-                      </w:fldSimple>
+                      <w:r>
+                        <w:rPr>
+                          <w:noProof/>
+                        </w:rPr>
+                        <w:fldChar w:fldCharType="begin"/>
+                      </w:r>
+                      <w:r>
+                        <w:rPr>
+                          <w:noProof/>
+                        </w:rPr>
+                        <w:instrText xml:space="preserve"> SEQ Figure \* ARABIC </w:instrText>
+                      </w:r>
+                      <w:r>
+                        <w:rPr>
+                          <w:noProof/>
+                        </w:rPr>
+                        <w:fldChar w:fldCharType="separate"/>
+                      </w:r>
+                      <w:r>
+                        <w:rPr>
+                          <w:noProof/>
+                        </w:rPr>
+                        <w:t>15</w:t>
+                      </w:r>
+                      <w:r>
+                        <w:rPr>
+                          <w:noProof/>
+                        </w:rPr>
+                        <w:fldChar w:fldCharType="end"/>
+                      </w:r>
                       <w:r>
                         <w:t>. Predicted versus Actual Values</w:t>
                       </w:r>
@@ -6555,8 +7014,172 @@
         </w:rPr>
         <w:t xml:space="preserve">Due to the accuracy of this model, we decided to make an estimation on the total amount donated in the year of 2018. To do so, we used our kNN model to predict the total amount donated in the 2018 year. We did so by measuring how each age group changed per year, and running kNN regression on the previous data to find the next datapoint, as described in the methodology above. We performed this for each age group to have the age group data for the year of 2018. Finally, we fit our model with the age distributions of each year as features and the total amount donated that year as a label, and we ran a prediction based on the 2018 age group data. The output for year of 2018 is $21,965,646. </w:t>
       </w:r>
-      <w:bookmarkStart w:id="0" w:name="_GoBack"/>
-      <w:bookmarkEnd w:id="0"/>
+    </w:p>
+    <w:p>
+      <w:pPr>
+        <w:rPr>
+          <w:rFonts w:ascii="Times New Roman" w:hAnsi="Times New Roman" w:cs="Times New Roman"/>
+          <w:b/>
+          <w:noProof/>
+        </w:rPr>
+      </w:pPr>
+      <w:r>
+        <w:rPr>
+          <w:rFonts w:ascii="Times New Roman" w:hAnsi="Times New Roman" w:cs="Times New Roman"/>
+          <w:b/>
+          <w:noProof/>
+        </w:rPr>
+        <w:t>Results- Random Forest</w:t>
+      </w:r>
+    </w:p>
+    <w:p>
+      <w:pPr>
+        <w:ind w:firstLine="720"/>
+        <w:rPr>
+          <w:rFonts w:ascii="Times New Roman" w:hAnsi="Times New Roman" w:cs="Times New Roman"/>
+          <w:noProof/>
+          <w:color w:val="FF0000"/>
+        </w:rPr>
+      </w:pPr>
+      <w:r>
+        <w:rPr>
+          <w:rFonts w:ascii="Times New Roman" w:hAnsi="Times New Roman" w:cs="Times New Roman"/>
+          <w:noProof/>
+          <w:color w:val="FF0000"/>
+        </w:rPr>
+        <w:t>FILL IN- MICHELLE</w:t>
+      </w:r>
+    </w:p>
+    <w:p>
+      <w:pPr>
+        <w:rPr>
+          <w:rFonts w:ascii="Times New Roman" w:hAnsi="Times New Roman" w:cs="Times New Roman"/>
+          <w:b/>
+          <w:noProof/>
+        </w:rPr>
+      </w:pPr>
+      <w:r>
+        <w:rPr>
+          <w:rFonts w:ascii="Times New Roman" w:hAnsi="Times New Roman" w:cs="Times New Roman"/>
+          <w:b/>
+          <w:noProof/>
+        </w:rPr>
+        <w:t>Results- Neural Network</w:t>
+      </w:r>
+    </w:p>
+    <w:p>
+      <w:pPr>
+        <w:rPr>
+          <w:rFonts w:ascii="Times New Roman" w:hAnsi="Times New Roman" w:cs="Times New Roman"/>
+          <w:noProof/>
+          <w:color w:val="FF0000"/>
+        </w:rPr>
+      </w:pPr>
+      <w:r>
+        <w:rPr>
+          <w:rFonts w:ascii="Times New Roman" w:hAnsi="Times New Roman" w:cs="Times New Roman"/>
+          <w:b/>
+          <w:noProof/>
+        </w:rPr>
+        <w:tab/>
+      </w:r>
+      <w:r>
+        <w:rPr>
+          <w:rFonts w:ascii="Times New Roman" w:hAnsi="Times New Roman" w:cs="Times New Roman"/>
+          <w:noProof/>
+          <w:color w:val="FF0000"/>
+        </w:rPr>
+        <w:t>FILL IN- MEGHAN</w:t>
+      </w:r>
+    </w:p>
+    <w:p>
+      <w:pPr>
+        <w:rPr>
+          <w:rFonts w:ascii="Times New Roman" w:hAnsi="Times New Roman" w:cs="Times New Roman"/>
+          <w:b/>
+          <w:noProof/>
+        </w:rPr>
+      </w:pPr>
+      <w:r>
+        <w:rPr>
+          <w:rFonts w:ascii="Times New Roman" w:hAnsi="Times New Roman" w:cs="Times New Roman"/>
+          <w:b/>
+          <w:noProof/>
+        </w:rPr>
+        <w:t>Conclusion</w:t>
+      </w:r>
+    </w:p>
+    <w:p>
+      <w:pPr>
+        <w:ind w:firstLine="720"/>
+        <w:rPr>
+          <w:rFonts w:ascii="Times New Roman" w:hAnsi="Times New Roman" w:cs="Times New Roman"/>
+          <w:noProof/>
+          <w:color w:val="FF0000"/>
+        </w:rPr>
+      </w:pPr>
+      <w:r>
+        <w:rPr>
+          <w:rFonts w:ascii="Times New Roman" w:hAnsi="Times New Roman" w:cs="Times New Roman"/>
+          <w:noProof/>
+          <w:color w:val="FF0000"/>
+        </w:rPr>
+        <w:t>Summary of results</w:t>
+      </w:r>
+    </w:p>
+    <w:p>
+      <w:pPr>
+        <w:ind w:firstLine="720"/>
+        <w:rPr>
+          <w:rFonts w:ascii="Times New Roman" w:hAnsi="Times New Roman" w:cs="Times New Roman"/>
+          <w:noProof/>
+          <w:color w:val="FF0000"/>
+        </w:rPr>
+      </w:pPr>
+      <w:r>
+        <w:rPr>
+          <w:rFonts w:ascii="Times New Roman" w:hAnsi="Times New Roman" w:cs="Times New Roman"/>
+          <w:noProof/>
+          <w:color w:val="FF0000"/>
+        </w:rPr>
+        <w:t>Lessons learned</w:t>
+      </w:r>
+    </w:p>
+    <w:p>
+      <w:pPr>
+        <w:ind w:firstLine="720"/>
+        <w:rPr>
+          <w:rFonts w:ascii="Times New Roman" w:hAnsi="Times New Roman" w:cs="Times New Roman"/>
+          <w:noProof/>
+          <w:color w:val="FF0000"/>
+        </w:rPr>
+      </w:pPr>
+      <w:r>
+        <w:rPr>
+          <w:rFonts w:ascii="Times New Roman" w:hAnsi="Times New Roman" w:cs="Times New Roman"/>
+          <w:noProof/>
+          <w:color w:val="FF0000"/>
+        </w:rPr>
+        <w:t>Future work</w:t>
+      </w:r>
+    </w:p>
+    <w:p>
+      <w:pPr>
+        <w:ind w:firstLine="720"/>
+        <w:rPr>
+          <w:rFonts w:ascii="Times New Roman" w:hAnsi="Times New Roman" w:cs="Times New Roman"/>
+          <w:noProof/>
+          <w:color w:val="FF0000"/>
+        </w:rPr>
+      </w:pPr>
+      <w:r>
+        <w:rPr>
+          <w:rFonts w:ascii="Times New Roman" w:hAnsi="Times New Roman" w:cs="Times New Roman"/>
+          <w:noProof/>
+          <w:color w:val="FF0000"/>
+        </w:rPr>
+        <w:t>Credit distribution</w:t>
+      </w:r>
     </w:p>
     <w:sectPr>
       <w:headerReference w:type="default" r:id="rId31"/>
@@ -7533,7 +8156,7 @@
 </file>
 
 <file path=customXml/itemProps1.xml><?xml version="1.0" encoding="utf-8"?>
-<ds:datastoreItem xmlns:ds="http://schemas.openxmlformats.org/officeDocument/2006/customXml" ds:itemID="{590C00BF-B8F3-4DAF-90E0-F3AFB696C17A}">
+<ds:datastoreItem xmlns:ds="http://schemas.openxmlformats.org/officeDocument/2006/customXml" ds:itemID="{B97B1D78-747D-49A8-AA76-5B8086017471}">
   <ds:schemaRefs>
     <ds:schemaRef ds:uri="http://schemas.openxmlformats.org/officeDocument/2006/bibliography"/>
   </ds:schemaRefs>

</xml_diff>